<commit_message>
Added content and refactorde the docs
</commit_message>
<xml_diff>
--- a/Blue_weasel/blueweasel_docs/reports/State-of-the-art.docx
+++ b/Blue_weasel/blueweasel_docs/reports/State-of-the-art.docx
@@ -1,6 +1,6 @@
 
 <file path=word/document.xml><?xml version="1.0" encoding="utf-8"?>
-<w:document xmlns:ve="http://schemas.openxmlformats.org/markup-compatibility/2006" xmlns:o="urn:schemas-microsoft-com:office:office" xmlns:r="http://schemas.openxmlformats.org/officeDocument/2006/relationships" xmlns:m="http://schemas.openxmlformats.org/officeDocument/2006/math" xmlns:v="urn:schemas-microsoft-com:vml" xmlns:wp="http://schemas.openxmlformats.org/drawingml/2006/wordprocessingDrawing" xmlns:w10="urn:schemas-microsoft-com:office:word" xmlns:w="http://schemas.openxmlformats.org/wordprocessingml/2006/main" xmlns:wne="http://schemas.microsoft.com/office/word/2006/wordml">
+<w:document xmlns:wpc="http://schemas.microsoft.com/office/word/2010/wordprocessingCanvas" xmlns:mc="http://schemas.openxmlformats.org/markup-compatibility/2006" xmlns:o="urn:schemas-microsoft-com:office:office" xmlns:r="http://schemas.openxmlformats.org/officeDocument/2006/relationships" xmlns:m="http://schemas.openxmlformats.org/officeDocument/2006/math" xmlns:v="urn:schemas-microsoft-com:vml" xmlns:wp14="http://schemas.microsoft.com/office/word/2010/wordprocessingDrawing" xmlns:wp="http://schemas.openxmlformats.org/drawingml/2006/wordprocessingDrawing" xmlns:w10="urn:schemas-microsoft-com:office:word" xmlns:w="http://schemas.openxmlformats.org/wordprocessingml/2006/main" xmlns:w14="http://schemas.microsoft.com/office/word/2010/wordml" xmlns:wpg="http://schemas.microsoft.com/office/word/2010/wordprocessingGroup" xmlns:wpi="http://schemas.microsoft.com/office/word/2010/wordprocessingInk" xmlns:wne="http://schemas.microsoft.com/office/word/2006/wordml" xmlns:wps="http://schemas.microsoft.com/office/word/2010/wordprocessingShape" mc:Ignorable="w14 wp14">
   <w:body>
     <w:sdt>
       <w:sdtPr>
@@ -40,7 +40,7 @@
               <w:noProof/>
               <w:sz w:val="72"/>
               <w:szCs w:val="72"/>
-              <w:lang w:eastAsia="ja-JP"/>
+              <w:lang w:val="en-US"/>
             </w:rPr>
             <w:drawing>
               <wp:anchor distT="0" distB="0" distL="114300" distR="114300" simplePos="0" relativeHeight="251664384" behindDoc="1" locked="0" layoutInCell="1" allowOverlap="1">
@@ -99,7 +99,7 @@
                         </pic:cNvPicPr>
                       </pic:nvPicPr>
                       <pic:blipFill>
-                        <a:blip r:embed="rId9" cstate="print"/>
+                        <a:blip r:embed="rId10" cstate="print"/>
                         <a:srcRect/>
                         <a:stretch>
                           <a:fillRect/>
@@ -234,6 +234,7 @@
             <w:dataBinding w:prefixMappings="xmlns:ns0='http://schemas.openxmlformats.org/package/2006/metadata/core-properties' xmlns:ns1='http://purl.org/dc/elements/1.1/'" w:xpath="/ns0:coreProperties[1]/ns1:title[1]" w:storeItemID="{6C3C8BC8-F283-45AE-878A-BAB7291924A1}"/>
             <w:text/>
           </w:sdtPr>
+          <w:sdtEndPr/>
           <w:sdtContent>
             <w:p>
               <w:pPr>
@@ -272,6 +273,7 @@
             <w:dataBinding w:prefixMappings="xmlns:ns0='http://schemas.openxmlformats.org/package/2006/metadata/core-properties' xmlns:ns1='http://purl.org/dc/elements/1.1/'" w:xpath="/ns0:coreProperties[1]/ns1:subject[1]" w:storeItemID="{6C3C8BC8-F283-45AE-878A-BAB7291924A1}"/>
             <w:text/>
           </w:sdtPr>
+          <w:sdtEndPr/>
           <w:sdtContent>
             <w:p>
               <w:pPr>
@@ -322,18 +324,18 @@
           <w:tblPr>
             <w:tblStyle w:val="Listeclaire-Accent11"/>
             <w:tblW w:w="0" w:type="auto"/>
-            <w:tblLook w:val="04A0"/>
+            <w:tblLook w:val="04A0" w:firstRow="1" w:lastRow="0" w:firstColumn="1" w:lastColumn="0" w:noHBand="0" w:noVBand="1"/>
           </w:tblPr>
           <w:tblGrid>
             <w:gridCol w:w="9212"/>
           </w:tblGrid>
           <w:tr>
             <w:trPr>
-              <w:cnfStyle w:val="100000000000"/>
+              <w:cnfStyle w:val="100000000000" w:firstRow="1" w:lastRow="0" w:firstColumn="0" w:lastColumn="0" w:oddVBand="0" w:evenVBand="0" w:oddHBand="0" w:evenHBand="0" w:firstRowFirstColumn="0" w:firstRowLastColumn="0" w:lastRowFirstColumn="0" w:lastRowLastColumn="0"/>
             </w:trPr>
             <w:tc>
               <w:tcPr>
-                <w:cnfStyle w:val="001000000000"/>
+                <w:cnfStyle w:val="001000000000" w:firstRow="0" w:lastRow="0" w:firstColumn="1" w:lastColumn="0" w:oddVBand="0" w:evenVBand="0" w:oddHBand="0" w:evenHBand="0" w:firstRowFirstColumn="0" w:firstRowLastColumn="0" w:lastRowFirstColumn="0" w:lastRowLastColumn="0"/>
                 <w:tcW w:w="9212" w:type="dxa"/>
               </w:tcPr>
               <w:p>
@@ -360,7 +362,7 @@
           </w:tr>
           <w:tr>
             <w:trPr>
-              <w:cnfStyle w:val="000000100000"/>
+              <w:cnfStyle w:val="000000100000" w:firstRow="0" w:lastRow="0" w:firstColumn="0" w:lastColumn="0" w:oddVBand="0" w:evenVBand="0" w:oddHBand="1" w:evenHBand="0" w:firstRowFirstColumn="0" w:firstRowLastColumn="0" w:lastRowFirstColumn="0" w:lastRowLastColumn="0"/>
               <w:trHeight w:val="256"/>
             </w:trPr>
             <w:sdt>
@@ -376,10 +378,11 @@
                 <w:dataBinding w:prefixMappings="xmlns:ns0='http://purl.org/dc/elements/1.1/' xmlns:ns1='http://schemas.openxmlformats.org/package/2006/metadata/core-properties' " w:xpath="/ns1:coreProperties[1]/ns1:category[1]" w:storeItemID="{6C3C8BC8-F283-45AE-878A-BAB7291924A1}"/>
                 <w:text/>
               </w:sdtPr>
+              <w:sdtEndPr/>
               <w:sdtContent>
                 <w:tc>
                   <w:tcPr>
-                    <w:cnfStyle w:val="001000000000"/>
+                    <w:cnfStyle w:val="001000000000" w:firstRow="0" w:lastRow="0" w:firstColumn="1" w:lastColumn="0" w:oddVBand="0" w:evenVBand="0" w:oddHBand="0" w:evenHBand="0" w:firstRowFirstColumn="0" w:firstRowLastColumn="0" w:lastRowFirstColumn="0" w:lastRowLastColumn="0"/>
                     <w:tcW w:w="9212" w:type="dxa"/>
                   </w:tcPr>
                   <w:p>
@@ -514,18 +517,18 @@
             <w:tblStyle w:val="Listeclaire-Accent11"/>
             <w:tblpPr w:leftFromText="141" w:rightFromText="141" w:vertAnchor="text" w:horzAnchor="margin" w:tblpY="27"/>
             <w:tblW w:w="0" w:type="auto"/>
-            <w:tblLook w:val="04A0"/>
+            <w:tblLook w:val="04A0" w:firstRow="1" w:lastRow="0" w:firstColumn="1" w:lastColumn="0" w:noHBand="0" w:noVBand="1"/>
           </w:tblPr>
           <w:tblGrid>
             <w:gridCol w:w="9212"/>
           </w:tblGrid>
           <w:tr>
             <w:trPr>
-              <w:cnfStyle w:val="100000000000"/>
+              <w:cnfStyle w:val="100000000000" w:firstRow="1" w:lastRow="0" w:firstColumn="0" w:lastColumn="0" w:oddVBand="0" w:evenVBand="0" w:oddHBand="0" w:evenHBand="0" w:firstRowFirstColumn="0" w:firstRowLastColumn="0" w:lastRowFirstColumn="0" w:lastRowLastColumn="0"/>
             </w:trPr>
             <w:tc>
               <w:tcPr>
-                <w:cnfStyle w:val="001000000000"/>
+                <w:cnfStyle w:val="001000000000" w:firstRow="0" w:lastRow="0" w:firstColumn="1" w:lastColumn="0" w:oddVBand="0" w:evenVBand="0" w:oddHBand="0" w:evenHBand="0" w:firstRowFirstColumn="0" w:firstRowLastColumn="0" w:lastRowFirstColumn="0" w:lastRowLastColumn="0"/>
                 <w:tcW w:w="9212" w:type="dxa"/>
               </w:tcPr>
               <w:p>
@@ -561,11 +564,11 @@
           </w:tr>
           <w:tr>
             <w:trPr>
-              <w:cnfStyle w:val="000000100000"/>
+              <w:cnfStyle w:val="000000100000" w:firstRow="0" w:lastRow="0" w:firstColumn="0" w:lastColumn="0" w:oddVBand="0" w:evenVBand="0" w:oddHBand="1" w:evenHBand="0" w:firstRowFirstColumn="0" w:firstRowLastColumn="0" w:lastRowFirstColumn="0" w:lastRowLastColumn="0"/>
             </w:trPr>
             <w:tc>
               <w:tcPr>
-                <w:cnfStyle w:val="001000000000"/>
+                <w:cnfStyle w:val="001000000000" w:firstRow="0" w:lastRow="0" w:firstColumn="1" w:lastColumn="0" w:oddVBand="0" w:evenVBand="0" w:oddHBand="0" w:evenHBand="0" w:firstRowFirstColumn="0" w:firstRowLastColumn="0" w:lastRowFirstColumn="0" w:lastRowLastColumn="0"/>
                 <w:tcW w:w="9212" w:type="dxa"/>
               </w:tcPr>
               <w:p>
@@ -580,21 +583,12 @@
                     <w:szCs w:val="24"/>
                   </w:rPr>
                 </w:pPr>
-                <w:proofErr w:type="spellStart"/>
                 <w:r>
                   <w:rPr>
                     <w:rFonts w:cs="Times New Roman"/>
                     <w:szCs w:val="24"/>
                   </w:rPr>
-                  <w:t>Andréi</w:t>
-                </w:r>
-                <w:proofErr w:type="spellEnd"/>
-                <w:r>
-                  <w:rPr>
-                    <w:rFonts w:cs="Times New Roman"/>
-                    <w:szCs w:val="24"/>
-                  </w:rPr>
-                  <w:t xml:space="preserve"> BROUSSILLON</w:t>
+                  <w:t>Andréi BROUSSILLON</w:t>
                 </w:r>
               </w:p>
               <w:p>
@@ -648,21 +642,12 @@
                     <w:rFonts w:cs="Times New Roman"/>
                   </w:rPr>
                 </w:pPr>
-                <w:proofErr w:type="spellStart"/>
                 <w:r>
                   <w:rPr>
                     <w:rFonts w:cs="Times New Roman"/>
                     <w:szCs w:val="24"/>
                   </w:rPr>
-                  <w:t>Lyvia</w:t>
-                </w:r>
-                <w:proofErr w:type="spellEnd"/>
-                <w:r>
-                  <w:rPr>
-                    <w:rFonts w:cs="Times New Roman"/>
-                    <w:szCs w:val="24"/>
-                  </w:rPr>
-                  <w:t xml:space="preserve"> LOUISIUS</w:t>
+                  <w:t>Lyvia LOUISIUS</w:t>
                 </w:r>
               </w:p>
             </w:tc>
@@ -674,18 +659,18 @@
             <w:tblStyle w:val="Listeclaire-Accent11"/>
             <w:tblpPr w:leftFromText="141" w:rightFromText="141" w:vertAnchor="text" w:horzAnchor="margin" w:tblpY="251"/>
             <w:tblW w:w="0" w:type="auto"/>
-            <w:tblLook w:val="04A0"/>
+            <w:tblLook w:val="04A0" w:firstRow="1" w:lastRow="0" w:firstColumn="1" w:lastColumn="0" w:noHBand="0" w:noVBand="1"/>
           </w:tblPr>
           <w:tblGrid>
             <w:gridCol w:w="9212"/>
           </w:tblGrid>
           <w:tr>
             <w:trPr>
-              <w:cnfStyle w:val="100000000000"/>
+              <w:cnfStyle w:val="100000000000" w:firstRow="1" w:lastRow="0" w:firstColumn="0" w:lastColumn="0" w:oddVBand="0" w:evenVBand="0" w:oddHBand="0" w:evenHBand="0" w:firstRowFirstColumn="0" w:firstRowLastColumn="0" w:lastRowFirstColumn="0" w:lastRowLastColumn="0"/>
             </w:trPr>
             <w:tc>
               <w:tcPr>
-                <w:cnfStyle w:val="001000000000"/>
+                <w:cnfStyle w:val="001000000000" w:firstRow="0" w:lastRow="0" w:firstColumn="1" w:lastColumn="0" w:oddVBand="0" w:evenVBand="0" w:oddHBand="0" w:evenHBand="0" w:firstRowFirstColumn="0" w:firstRowLastColumn="0" w:lastRowFirstColumn="0" w:lastRowLastColumn="0"/>
                 <w:tcW w:w="9212" w:type="dxa"/>
               </w:tcPr>
               <w:p>
@@ -712,11 +697,11 @@
           </w:tr>
           <w:tr>
             <w:trPr>
-              <w:cnfStyle w:val="000000100000"/>
+              <w:cnfStyle w:val="000000100000" w:firstRow="0" w:lastRow="0" w:firstColumn="0" w:lastColumn="0" w:oddVBand="0" w:evenVBand="0" w:oddHBand="1" w:evenHBand="0" w:firstRowFirstColumn="0" w:firstRowLastColumn="0" w:lastRowFirstColumn="0" w:lastRowLastColumn="0"/>
             </w:trPr>
             <w:tc>
               <w:tcPr>
-                <w:cnfStyle w:val="001000000000"/>
+                <w:cnfStyle w:val="001000000000" w:firstRow="0" w:lastRow="0" w:firstColumn="1" w:lastColumn="0" w:oddVBand="0" w:evenVBand="0" w:oddHBand="0" w:evenHBand="0" w:firstRowFirstColumn="0" w:firstRowLastColumn="0" w:lastRowFirstColumn="0" w:lastRowLastColumn="0"/>
                 <w:tcW w:w="9212" w:type="dxa"/>
               </w:tcPr>
               <w:p>
@@ -776,23 +761,13 @@
                     <w:lang w:val="en-GB"/>
                   </w:rPr>
                 </w:pPr>
-                <w:proofErr w:type="spellStart"/>
                 <w:r>
                   <w:rPr>
                     <w:rFonts w:eastAsiaTheme="majorEastAsia" w:cs="Times New Roman"/>
                     <w:szCs w:val="24"/>
                     <w:lang w:val="en-GB"/>
                   </w:rPr>
-                  <w:t>Lamine</w:t>
-                </w:r>
-                <w:proofErr w:type="spellEnd"/>
-                <w:r>
-                  <w:rPr>
-                    <w:rFonts w:eastAsiaTheme="majorEastAsia" w:cs="Times New Roman"/>
-                    <w:szCs w:val="24"/>
-                    <w:lang w:val="en-GB"/>
-                  </w:rPr>
-                  <w:t xml:space="preserve"> BOUGUEROUA</w:t>
+                  <w:t>Lamine BOUGUEROUA</w:t>
                 </w:r>
               </w:p>
             </w:tc>
@@ -826,18 +801,18 @@
             <w:tblStyle w:val="Listeclaire-Accent11"/>
             <w:tblpPr w:leftFromText="141" w:rightFromText="141" w:vertAnchor="text" w:horzAnchor="margin" w:tblpY="13"/>
             <w:tblW w:w="0" w:type="auto"/>
-            <w:tblLook w:val="04A0"/>
+            <w:tblLook w:val="04A0" w:firstRow="1" w:lastRow="0" w:firstColumn="1" w:lastColumn="0" w:noHBand="0" w:noVBand="1"/>
           </w:tblPr>
           <w:tblGrid>
             <w:gridCol w:w="9212"/>
           </w:tblGrid>
           <w:tr>
             <w:trPr>
-              <w:cnfStyle w:val="100000000000"/>
+              <w:cnfStyle w:val="100000000000" w:firstRow="1" w:lastRow="0" w:firstColumn="0" w:lastColumn="0" w:oddVBand="0" w:evenVBand="0" w:oddHBand="0" w:evenHBand="0" w:firstRowFirstColumn="0" w:firstRowLastColumn="0" w:lastRowFirstColumn="0" w:lastRowLastColumn="0"/>
             </w:trPr>
             <w:tc>
               <w:tcPr>
-                <w:cnfStyle w:val="001000000000"/>
+                <w:cnfStyle w:val="001000000000" w:firstRow="0" w:lastRow="0" w:firstColumn="1" w:lastColumn="0" w:oddVBand="0" w:evenVBand="0" w:oddHBand="0" w:evenHBand="0" w:firstRowFirstColumn="0" w:firstRowLastColumn="0" w:lastRowFirstColumn="0" w:lastRowLastColumn="0"/>
                 <w:tcW w:w="9212" w:type="dxa"/>
               </w:tcPr>
               <w:p>
@@ -864,11 +839,11 @@
           </w:tr>
           <w:tr>
             <w:trPr>
-              <w:cnfStyle w:val="000000100000"/>
+              <w:cnfStyle w:val="000000100000" w:firstRow="0" w:lastRow="0" w:firstColumn="0" w:lastColumn="0" w:oddVBand="0" w:evenVBand="0" w:oddHBand="1" w:evenHBand="0" w:firstRowFirstColumn="0" w:firstRowLastColumn="0" w:lastRowFirstColumn="0" w:lastRowLastColumn="0"/>
             </w:trPr>
             <w:tc>
               <w:tcPr>
-                <w:cnfStyle w:val="001000000000"/>
+                <w:cnfStyle w:val="001000000000" w:firstRow="0" w:lastRow="0" w:firstColumn="1" w:lastColumn="0" w:oddVBand="0" w:evenVBand="0" w:oddHBand="0" w:evenHBand="0" w:firstRowFirstColumn="0" w:firstRowLastColumn="0" w:lastRowFirstColumn="0" w:lastRowLastColumn="0"/>
                 <w:tcW w:w="9212" w:type="dxa"/>
               </w:tcPr>
               <w:p>
@@ -909,6 +884,7 @@
                       <w:calendar w:val="gregorian"/>
                     </w:date>
                   </w:sdtPr>
+                  <w:sdtEndPr/>
                   <w:sdtContent>
                     <w:r>
                       <w:rPr>
@@ -1002,6 +978,7 @@
           <w:docPartUnique/>
         </w:docPartObj>
       </w:sdtPr>
+      <w:sdtEndPr/>
       <w:sdtContent>
         <w:p>
           <w:pPr>
@@ -1025,7 +1002,7 @@
             </w:tabs>
             <w:rPr>
               <w:noProof/>
-              <w:lang w:eastAsia="ja-JP"/>
+              <w:lang w:val="en-US"/>
             </w:rPr>
           </w:pPr>
           <w:r>
@@ -1040,7 +1017,7 @@
           <w:r>
             <w:fldChar w:fldCharType="separate"/>
           </w:r>
-          <w:hyperlink w:anchor="_Toc342848504" w:history="1">
+          <w:hyperlink w:anchor="_Toc342898175" w:history="1">
             <w:r>
               <w:rPr>
                 <w:rStyle w:val="Lienhypertexte"/>
@@ -1068,7 +1045,7 @@
                 <w:noProof/>
                 <w:webHidden/>
               </w:rPr>
-              <w:instrText xml:space="preserve"> PAGEREF _Toc342848504 \h </w:instrText>
+              <w:instrText xml:space="preserve"> PAGEREF _Toc342898175 \h </w:instrText>
             </w:r>
             <w:r>
               <w:rPr>
@@ -1108,10 +1085,10 @@
             </w:tabs>
             <w:rPr>
               <w:noProof/>
-              <w:lang w:eastAsia="ja-JP"/>
+              <w:lang w:val="en-US"/>
             </w:rPr>
           </w:pPr>
-          <w:hyperlink w:anchor="_Toc342848505" w:history="1">
+          <w:hyperlink w:anchor="_Toc342898176" w:history="1">
             <w:r>
               <w:rPr>
                 <w:rStyle w:val="Lienhypertexte"/>
@@ -1123,7 +1100,7 @@
             <w:r>
               <w:rPr>
                 <w:noProof/>
-                <w:lang w:eastAsia="ja-JP"/>
+                <w:lang w:val="en-US"/>
               </w:rPr>
               <w:tab/>
             </w:r>
@@ -1154,7 +1131,7 @@
                 <w:noProof/>
                 <w:webHidden/>
               </w:rPr>
-              <w:instrText xml:space="preserve"> PAGEREF _Toc342848505 \h </w:instrText>
+              <w:instrText xml:space="preserve"> PAGEREF _Toc342898176 \h </w:instrText>
             </w:r>
             <w:r>
               <w:rPr>
@@ -1194,10 +1171,10 @@
             </w:tabs>
             <w:rPr>
               <w:noProof/>
-              <w:lang w:eastAsia="ja-JP"/>
+              <w:lang w:val="en-US"/>
             </w:rPr>
           </w:pPr>
-          <w:hyperlink w:anchor="_Toc342848506" w:history="1">
+          <w:hyperlink w:anchor="_Toc342898177" w:history="1">
             <w:r>
               <w:rPr>
                 <w:rStyle w:val="Lienhypertexte"/>
@@ -1209,7 +1186,7 @@
             <w:r>
               <w:rPr>
                 <w:noProof/>
-                <w:lang w:eastAsia="ja-JP"/>
+                <w:lang w:val="en-US"/>
               </w:rPr>
               <w:tab/>
             </w:r>
@@ -1219,7 +1196,7 @@
                 <w:noProof/>
                 <w:lang w:val="en-US"/>
               </w:rPr>
-              <w:t>RFID Technology</w:t>
+              <w:t>Definition of RFID Technology</w:t>
             </w:r>
             <w:r>
               <w:rPr>
@@ -1240,7 +1217,7 @@
                 <w:noProof/>
                 <w:webHidden/>
               </w:rPr>
-              <w:instrText xml:space="preserve"> PAGEREF _Toc342848506 \h </w:instrText>
+              <w:instrText xml:space="preserve"> PAGEREF _Toc342898177 \h </w:instrText>
             </w:r>
             <w:r>
               <w:rPr>
@@ -1280,10 +1257,10 @@
             </w:tabs>
             <w:rPr>
               <w:noProof/>
-              <w:lang w:eastAsia="ja-JP"/>
+              <w:lang w:val="en-US"/>
             </w:rPr>
           </w:pPr>
-          <w:hyperlink w:anchor="_Toc342848507" w:history="1">
+          <w:hyperlink w:anchor="_Toc342898178" w:history="1">
             <w:r>
               <w:rPr>
                 <w:rStyle w:val="Lienhypertexte"/>
@@ -1295,7 +1272,7 @@
             <w:r>
               <w:rPr>
                 <w:noProof/>
-                <w:lang w:eastAsia="ja-JP"/>
+                <w:lang w:val="en-US"/>
               </w:rPr>
               <w:tab/>
             </w:r>
@@ -1305,7 +1282,7 @@
                 <w:noProof/>
                 <w:lang w:val="en-US"/>
               </w:rPr>
-              <w:t>Applications Development</w:t>
+              <w:t>History</w:t>
             </w:r>
             <w:r>
               <w:rPr>
@@ -1326,7 +1303,7 @@
                 <w:noProof/>
                 <w:webHidden/>
               </w:rPr>
-              <w:instrText xml:space="preserve"> PAGEREF _Toc342848507 \h </w:instrText>
+              <w:instrText xml:space="preserve"> PAGEREF _Toc342898178 \h </w:instrText>
             </w:r>
             <w:r>
               <w:rPr>
@@ -1366,10 +1343,10 @@
             </w:tabs>
             <w:rPr>
               <w:noProof/>
-              <w:lang w:eastAsia="ja-JP"/>
+              <w:lang w:val="en-US"/>
             </w:rPr>
           </w:pPr>
-          <w:hyperlink w:anchor="_Toc342848508" w:history="1">
+          <w:hyperlink w:anchor="_Toc342898179" w:history="1">
             <w:r>
               <w:rPr>
                 <w:rStyle w:val="Lienhypertexte"/>
@@ -1381,7 +1358,7 @@
             <w:r>
               <w:rPr>
                 <w:noProof/>
-                <w:lang w:eastAsia="ja-JP"/>
+                <w:lang w:val="en-US"/>
               </w:rPr>
               <w:tab/>
             </w:r>
@@ -1412,7 +1389,7 @@
                 <w:noProof/>
                 <w:webHidden/>
               </w:rPr>
-              <w:instrText xml:space="preserve"> PAGEREF _Toc342848508 \h </w:instrText>
+              <w:instrText xml:space="preserve"> PAGEREF _Toc342898179 \h </w:instrText>
             </w:r>
             <w:r>
               <w:rPr>
@@ -1452,10 +1429,10 @@
             </w:tabs>
             <w:rPr>
               <w:noProof/>
-              <w:lang w:eastAsia="ja-JP"/>
+              <w:lang w:val="en-US"/>
             </w:rPr>
           </w:pPr>
-          <w:hyperlink w:anchor="_Toc342848509" w:history="1">
+          <w:hyperlink w:anchor="_Toc342898180" w:history="1">
             <w:r>
               <w:rPr>
                 <w:rStyle w:val="Lienhypertexte"/>
@@ -1467,7 +1444,7 @@
             <w:r>
               <w:rPr>
                 <w:noProof/>
-                <w:lang w:eastAsia="ja-JP"/>
+                <w:lang w:val="en-US"/>
               </w:rPr>
               <w:tab/>
             </w:r>
@@ -1498,7 +1475,7 @@
                 <w:noProof/>
                 <w:webHidden/>
               </w:rPr>
-              <w:instrText xml:space="preserve"> PAGEREF _Toc342848509 \h </w:instrText>
+              <w:instrText xml:space="preserve"> PAGEREF _Toc342898180 \h </w:instrText>
             </w:r>
             <w:r>
               <w:rPr>
@@ -1518,7 +1495,349 @@
                 <w:noProof/>
                 <w:webHidden/>
               </w:rPr>
-              <w:t>3</w:t>
+              <w:t>4</w:t>
+            </w:r>
+            <w:r>
+              <w:rPr>
+                <w:noProof/>
+                <w:webHidden/>
+              </w:rPr>
+              <w:fldChar w:fldCharType="end"/>
+            </w:r>
+          </w:hyperlink>
+        </w:p>
+        <w:p>
+          <w:pPr>
+            <w:pStyle w:val="TM3"/>
+            <w:tabs>
+              <w:tab w:val="left" w:pos="880"/>
+              <w:tab w:val="right" w:leader="dot" w:pos="9062"/>
+            </w:tabs>
+            <w:rPr>
+              <w:noProof/>
+              <w:lang w:val="en-US"/>
+            </w:rPr>
+          </w:pPr>
+          <w:hyperlink w:anchor="_Toc342898181" w:history="1">
+            <w:r>
+              <w:rPr>
+                <w:rStyle w:val="Lienhypertexte"/>
+                <w:noProof/>
+              </w:rPr>
+              <w:t>a-</w:t>
+            </w:r>
+            <w:r>
+              <w:rPr>
+                <w:noProof/>
+                <w:lang w:val="en-US"/>
+              </w:rPr>
+              <w:tab/>
+            </w:r>
+            <w:r>
+              <w:rPr>
+                <w:rStyle w:val="Lienhypertexte"/>
+                <w:noProof/>
+              </w:rPr>
+              <w:t>Poker high-tech</w:t>
+            </w:r>
+            <w:r>
+              <w:rPr>
+                <w:noProof/>
+                <w:webHidden/>
+              </w:rPr>
+              <w:tab/>
+            </w:r>
+            <w:r>
+              <w:rPr>
+                <w:noProof/>
+                <w:webHidden/>
+              </w:rPr>
+              <w:fldChar w:fldCharType="begin"/>
+            </w:r>
+            <w:r>
+              <w:rPr>
+                <w:noProof/>
+                <w:webHidden/>
+              </w:rPr>
+              <w:instrText xml:space="preserve"> PAGEREF _Toc342898181 \h </w:instrText>
+            </w:r>
+            <w:r>
+              <w:rPr>
+                <w:noProof/>
+                <w:webHidden/>
+              </w:rPr>
+            </w:r>
+            <w:r>
+              <w:rPr>
+                <w:noProof/>
+                <w:webHidden/>
+              </w:rPr>
+              <w:fldChar w:fldCharType="separate"/>
+            </w:r>
+            <w:r>
+              <w:rPr>
+                <w:noProof/>
+                <w:webHidden/>
+              </w:rPr>
+              <w:t>4</w:t>
+            </w:r>
+            <w:r>
+              <w:rPr>
+                <w:noProof/>
+                <w:webHidden/>
+              </w:rPr>
+              <w:fldChar w:fldCharType="end"/>
+            </w:r>
+          </w:hyperlink>
+        </w:p>
+        <w:p>
+          <w:pPr>
+            <w:pStyle w:val="TM3"/>
+            <w:tabs>
+              <w:tab w:val="left" w:pos="880"/>
+              <w:tab w:val="right" w:leader="dot" w:pos="9062"/>
+            </w:tabs>
+            <w:rPr>
+              <w:noProof/>
+              <w:lang w:val="en-US"/>
+            </w:rPr>
+          </w:pPr>
+          <w:hyperlink w:anchor="_Toc342898182" w:history="1">
+            <w:r>
+              <w:rPr>
+                <w:rStyle w:val="Lienhypertexte"/>
+                <w:noProof/>
+                <w:lang w:val="en-US"/>
+              </w:rPr>
+              <w:t>b-</w:t>
+            </w:r>
+            <w:r>
+              <w:rPr>
+                <w:noProof/>
+                <w:lang w:val="en-US"/>
+              </w:rPr>
+              <w:tab/>
+            </w:r>
+            <w:r>
+              <w:rPr>
+                <w:rStyle w:val="Lienhypertexte"/>
+                <w:noProof/>
+                <w:lang w:val="en-US"/>
+              </w:rPr>
+              <w:t>RFID Scores High at Mind Sports' Scrabble Tournament</w:t>
+            </w:r>
+            <w:r>
+              <w:rPr>
+                <w:noProof/>
+                <w:webHidden/>
+              </w:rPr>
+              <w:tab/>
+            </w:r>
+            <w:r>
+              <w:rPr>
+                <w:noProof/>
+                <w:webHidden/>
+              </w:rPr>
+              <w:fldChar w:fldCharType="begin"/>
+            </w:r>
+            <w:r>
+              <w:rPr>
+                <w:noProof/>
+                <w:webHidden/>
+              </w:rPr>
+              <w:instrText xml:space="preserve"> PAGEREF _Toc342898182 \h </w:instrText>
+            </w:r>
+            <w:r>
+              <w:rPr>
+                <w:noProof/>
+                <w:webHidden/>
+              </w:rPr>
+            </w:r>
+            <w:r>
+              <w:rPr>
+                <w:noProof/>
+                <w:webHidden/>
+              </w:rPr>
+              <w:fldChar w:fldCharType="separate"/>
+            </w:r>
+            <w:r>
+              <w:rPr>
+                <w:noProof/>
+                <w:webHidden/>
+              </w:rPr>
+              <w:t>4</w:t>
+            </w:r>
+            <w:r>
+              <w:rPr>
+                <w:noProof/>
+                <w:webHidden/>
+              </w:rPr>
+              <w:fldChar w:fldCharType="end"/>
+            </w:r>
+          </w:hyperlink>
+        </w:p>
+        <w:p>
+          <w:pPr>
+            <w:pStyle w:val="TM3"/>
+            <w:tabs>
+              <w:tab w:val="left" w:pos="880"/>
+              <w:tab w:val="right" w:leader="dot" w:pos="9062"/>
+            </w:tabs>
+            <w:rPr>
+              <w:noProof/>
+              <w:lang w:val="en-US"/>
+            </w:rPr>
+          </w:pPr>
+          <w:hyperlink w:anchor="_Toc342898183" w:history="1">
+            <w:r>
+              <w:rPr>
+                <w:rStyle w:val="Lienhypertexte"/>
+                <w:noProof/>
+                <w:lang w:val="en-GB"/>
+              </w:rPr>
+              <w:t>c-</w:t>
+            </w:r>
+            <w:r>
+              <w:rPr>
+                <w:noProof/>
+                <w:lang w:val="en-US"/>
+              </w:rPr>
+              <w:tab/>
+            </w:r>
+            <w:r>
+              <w:rPr>
+                <w:rStyle w:val="Lienhypertexte"/>
+                <w:noProof/>
+                <w:lang w:val="en-GB"/>
+              </w:rPr>
+              <w:t>Tablet computer and Android applications</w:t>
+            </w:r>
+            <w:r>
+              <w:rPr>
+                <w:noProof/>
+                <w:webHidden/>
+              </w:rPr>
+              <w:tab/>
+            </w:r>
+            <w:r>
+              <w:rPr>
+                <w:noProof/>
+                <w:webHidden/>
+              </w:rPr>
+              <w:fldChar w:fldCharType="begin"/>
+            </w:r>
+            <w:r>
+              <w:rPr>
+                <w:noProof/>
+                <w:webHidden/>
+              </w:rPr>
+              <w:instrText xml:space="preserve"> PAGEREF _Toc342898183 \h </w:instrText>
+            </w:r>
+            <w:r>
+              <w:rPr>
+                <w:noProof/>
+                <w:webHidden/>
+              </w:rPr>
+            </w:r>
+            <w:r>
+              <w:rPr>
+                <w:noProof/>
+                <w:webHidden/>
+              </w:rPr>
+              <w:fldChar w:fldCharType="separate"/>
+            </w:r>
+            <w:r>
+              <w:rPr>
+                <w:noProof/>
+                <w:webHidden/>
+              </w:rPr>
+              <w:t>5</w:t>
+            </w:r>
+            <w:r>
+              <w:rPr>
+                <w:noProof/>
+                <w:webHidden/>
+              </w:rPr>
+              <w:fldChar w:fldCharType="end"/>
+            </w:r>
+          </w:hyperlink>
+        </w:p>
+        <w:p>
+          <w:pPr>
+            <w:pStyle w:val="TM2"/>
+            <w:tabs>
+              <w:tab w:val="left" w:pos="660"/>
+              <w:tab w:val="right" w:leader="dot" w:pos="9062"/>
+            </w:tabs>
+            <w:rPr>
+              <w:noProof/>
+              <w:lang w:val="en-US"/>
+            </w:rPr>
+          </w:pPr>
+          <w:hyperlink w:anchor="_Toc342898184" w:history="1">
+            <w:r>
+              <w:rPr>
+                <w:rStyle w:val="Lienhypertexte"/>
+                <w:noProof/>
+                <w:lang w:val="en-GB"/>
+              </w:rPr>
+              <w:t>2-</w:t>
+            </w:r>
+            <w:r>
+              <w:rPr>
+                <w:noProof/>
+                <w:lang w:val="en-US"/>
+              </w:rPr>
+              <w:tab/>
+            </w:r>
+            <w:r>
+              <w:rPr>
+                <w:rStyle w:val="Lienhypertexte"/>
+                <w:noProof/>
+                <w:lang w:val="en-GB"/>
+              </w:rPr>
+              <w:t>Originality of Blue Weasel</w:t>
+            </w:r>
+            <w:r>
+              <w:rPr>
+                <w:noProof/>
+                <w:webHidden/>
+              </w:rPr>
+              <w:tab/>
+            </w:r>
+            <w:r>
+              <w:rPr>
+                <w:noProof/>
+                <w:webHidden/>
+              </w:rPr>
+              <w:fldChar w:fldCharType="begin"/>
+            </w:r>
+            <w:r>
+              <w:rPr>
+                <w:noProof/>
+                <w:webHidden/>
+              </w:rPr>
+              <w:instrText xml:space="preserve"> PAGEREF _Toc342898184 \h </w:instrText>
+            </w:r>
+            <w:r>
+              <w:rPr>
+                <w:noProof/>
+                <w:webHidden/>
+              </w:rPr>
+            </w:r>
+            <w:r>
+              <w:rPr>
+                <w:noProof/>
+                <w:webHidden/>
+              </w:rPr>
+              <w:fldChar w:fldCharType="separate"/>
+            </w:r>
+            <w:r>
+              <w:rPr>
+                <w:noProof/>
+                <w:webHidden/>
+              </w:rPr>
+              <w:t>5</w:t>
             </w:r>
             <w:r>
               <w:rPr>
@@ -1587,7 +1906,7 @@
           <w:lang w:val="en-GB"/>
         </w:rPr>
       </w:pPr>
-      <w:bookmarkStart w:id="0" w:name="_Toc342848504"/>
+      <w:bookmarkStart w:id="0" w:name="_Toc342898175"/>
       <w:r>
         <w:rPr>
           <w:lang w:val="en-GB"/>
@@ -1681,6 +2000,7 @@
           <w:dataBinding w:prefixMappings="xmlns:ns0='http://purl.org/dc/elements/1.1/' xmlns:ns1='http://schemas.openxmlformats.org/package/2006/metadata/core-properties' " w:xpath="/ns1:coreProperties[1]/ns1:category[1]" w:storeItemID="{6C3C8BC8-F283-45AE-878A-BAB7291924A1}"/>
           <w:text/>
         </w:sdtPr>
+        <w:sdtEndPr/>
         <w:sdtContent>
           <w:r>
             <w:rPr>
@@ -1838,7 +2158,33 @@
           <w:szCs w:val="24"/>
           <w:lang w:val="en-US"/>
         </w:rPr>
-        <w:t>. Radio Frequency Identification is commonly used today in many industries</w:t>
+        <w:t xml:space="preserve">. Radio Frequency </w:t>
+      </w:r>
+      <w:proofErr w:type="spellStart"/>
+      <w:r>
+        <w:rPr>
+          <w:rFonts w:cs="Times New Roman"/>
+          <w:szCs w:val="24"/>
+          <w:lang w:val="en-US"/>
+        </w:rPr>
+        <w:t>ID</w:t>
+      </w:r>
+      <w:r>
+        <w:rPr>
+          <w:rFonts w:cs="Times New Roman"/>
+          <w:szCs w:val="24"/>
+          <w:lang w:val="en-US"/>
+        </w:rPr>
+        <w:t>entification</w:t>
+      </w:r>
+      <w:proofErr w:type="spellEnd"/>
+      <w:r>
+        <w:rPr>
+          <w:rFonts w:cs="Times New Roman"/>
+          <w:szCs w:val="24"/>
+          <w:lang w:val="en-US"/>
+        </w:rPr>
+        <w:t xml:space="preserve"> is commonly used today in many industries</w:t>
       </w:r>
       <w:r>
         <w:rPr>
@@ -1968,7 +2314,7 @@
           <w:lang w:val="en-GB"/>
         </w:rPr>
       </w:pPr>
-      <w:bookmarkStart w:id="1" w:name="_Toc342848505"/>
+      <w:bookmarkStart w:id="1" w:name="_Toc342898176"/>
       <w:r>
         <w:rPr>
           <w:lang w:val="en-GB"/>
@@ -1990,7 +2336,31 @@
         <w:rPr>
           <w:lang w:val="en-US"/>
         </w:rPr>
-        <w:t>This part of the paper does define RFID and its</w:t>
+        <w:t xml:space="preserve">This </w:t>
+      </w:r>
+      <w:r>
+        <w:rPr>
+          <w:lang w:val="en-US"/>
+        </w:rPr>
+        <w:t>part of the paper</w:t>
+      </w:r>
+      <w:r>
+        <w:rPr>
+          <w:lang w:val="en-US"/>
+        </w:rPr>
+        <w:t xml:space="preserve"> define</w:t>
+      </w:r>
+      <w:r>
+        <w:rPr>
+          <w:lang w:val="en-US"/>
+        </w:rPr>
+        <w:t>s</w:t>
+      </w:r>
+      <w:r>
+        <w:rPr>
+          <w:lang w:val="en-US"/>
+        </w:rPr>
+        <w:t xml:space="preserve"> RFID and its</w:t>
       </w:r>
       <w:r>
         <w:rPr>
@@ -2022,7 +2392,7 @@
           <w:lang w:val="en-US"/>
         </w:rPr>
       </w:pPr>
-      <w:bookmarkStart w:id="2" w:name="_Toc342848506"/>
+      <w:bookmarkStart w:id="2" w:name="_Toc342898177"/>
       <w:r>
         <w:rPr>
           <w:lang w:val="en-US"/>
@@ -2279,7 +2649,7 @@
       <w:r>
         <w:rPr>
           <w:noProof/>
-          <w:lang w:eastAsia="ja-JP"/>
+          <w:lang w:val="en-US"/>
         </w:rPr>
         <w:drawing>
           <wp:inline distT="0" distB="0" distL="0" distR="0">
@@ -2299,7 +2669,7 @@
                     </pic:cNvPicPr>
                   </pic:nvPicPr>
                   <pic:blipFill>
-                    <a:blip r:embed="rId10" cstate="print"/>
+                    <a:blip r:embed="rId11" cstate="print"/>
                     <a:srcRect/>
                     <a:stretch>
                       <a:fillRect/>
@@ -2396,7 +2766,7 @@
                   <w:r>
                     <w:rPr>
                       <w:noProof/>
-                      <w:lang w:eastAsia="ja-JP"/>
+                      <w:lang w:val="en-US"/>
                     </w:rPr>
                     <w:drawing>
                       <wp:inline distT="0" distB="0" distL="0" distR="0">
@@ -2416,7 +2786,7 @@
                                 </pic:cNvPicPr>
                               </pic:nvPicPr>
                               <pic:blipFill>
-                                <a:blip r:embed="rId11"/>
+                                <a:blip r:embed="rId12"/>
                                 <a:srcRect/>
                                 <a:stretch>
                                   <a:fillRect/>
@@ -2452,7 +2822,7 @@
                   <w:r>
                     <w:rPr>
                       <w:noProof/>
-                      <w:lang w:eastAsia="ja-JP"/>
+                      <w:lang w:val="en-US"/>
                     </w:rPr>
                     <w:drawing>
                       <wp:inline distT="0" distB="0" distL="0" distR="0">
@@ -2472,7 +2842,7 @@
                                 </pic:cNvPicPr>
                               </pic:nvPicPr>
                               <pic:blipFill>
-                                <a:blip r:embed="rId12"/>
+                                <a:blip r:embed="rId13"/>
                                 <a:srcRect/>
                                 <a:stretch>
                                   <a:fillRect/>
@@ -2505,7 +2875,7 @@
                   <w:r>
                     <w:rPr>
                       <w:noProof/>
-                      <w:lang w:eastAsia="ja-JP"/>
+                      <w:lang w:val="en-US"/>
                     </w:rPr>
                     <w:drawing>
                       <wp:inline distT="0" distB="0" distL="0" distR="0">
@@ -2525,7 +2895,7 @@
                                 </pic:cNvPicPr>
                               </pic:nvPicPr>
                               <pic:blipFill>
-                                <a:blip r:embed="rId13"/>
+                                <a:blip r:embed="rId14"/>
                                 <a:srcRect/>
                                 <a:stretch>
                                   <a:fillRect/>
@@ -2560,7 +2930,7 @@
                   <w:r>
                     <w:rPr>
                       <w:noProof/>
-                      <w:lang w:eastAsia="ja-JP"/>
+                      <w:lang w:val="en-US"/>
                     </w:rPr>
                     <w:drawing>
                       <wp:inline distT="0" distB="0" distL="0" distR="0">
@@ -2580,7 +2950,7 @@
                                 </pic:cNvPicPr>
                               </pic:nvPicPr>
                               <pic:blipFill>
-                                <a:blip r:embed="rId14"/>
+                                <a:blip r:embed="rId15"/>
                                 <a:srcRect/>
                                 <a:stretch>
                                   <a:fillRect/>
@@ -2613,7 +2983,7 @@
                   <w:r>
                     <w:rPr>
                       <w:noProof/>
-                      <w:lang w:eastAsia="ja-JP"/>
+                      <w:lang w:val="en-US"/>
                     </w:rPr>
                     <w:drawing>
                       <wp:inline distT="0" distB="0" distL="0" distR="0">
@@ -2633,7 +3003,7 @@
                                 </pic:cNvPicPr>
                               </pic:nvPicPr>
                               <pic:blipFill>
-                                <a:blip r:embed="rId15"/>
+                                <a:blip r:embed="rId16"/>
                                 <a:srcRect/>
                                 <a:stretch>
                                   <a:fillRect/>
@@ -2761,10 +3131,6 @@
     <w:p>
       <w:pPr>
         <w:pStyle w:val="Sansinterligne"/>
-        <w:tabs>
-          <w:tab w:val="left" w:pos="5979"/>
-        </w:tabs>
-        <w:ind w:left="708" w:firstLine="348"/>
         <w:rPr>
           <w:lang w:val="en-US"/>
         </w:rPr>
@@ -2772,20 +3138,8 @@
     </w:p>
     <w:p>
       <w:pPr>
-        <w:pStyle w:val="Sansinterligne"/>
-        <w:tabs>
-          <w:tab w:val="left" w:pos="5979"/>
-        </w:tabs>
-        <w:ind w:left="708" w:firstLine="348"/>
-        <w:rPr>
-          <w:lang w:val="en-US"/>
-        </w:rPr>
-      </w:pPr>
-    </w:p>
-    <w:p>
-      <w:pPr>
-        <w:pStyle w:val="Sansinterligne"/>
-        <w:ind w:left="708" w:firstLine="348"/>
+        <w:pStyle w:val="Titre2"/>
+        <w:ind w:left="720"/>
         <w:rPr>
           <w:lang w:val="en-US"/>
         </w:rPr>
@@ -2802,12 +3156,14 @@
           <w:lang w:val="en-US"/>
         </w:rPr>
       </w:pPr>
+      <w:bookmarkStart w:id="3" w:name="_Toc342898178"/>
       <w:r>
         <w:rPr>
           <w:lang w:val="en-US"/>
         </w:rPr>
         <w:t>History</w:t>
       </w:r>
+      <w:bookmarkEnd w:id="3"/>
     </w:p>
     <w:p>
       <w:pPr>
@@ -2815,32 +3171,40 @@
           <w:lang w:val="en-US"/>
         </w:rPr>
       </w:pPr>
-    </w:p>
-    <w:p>
-      <w:pPr>
-        <w:rPr>
-          <w:lang w:val="en-US"/>
-        </w:rPr>
-      </w:pPr>
       <w:r>
         <w:rPr>
           <w:noProof/>
-          <w:lang w:eastAsia="ja-JP"/>
+          <w:lang w:val="en-US"/>
         </w:rPr>
         <w:drawing>
-          <wp:inline distT="0" distB="0" distL="0" distR="0">
-            <wp:extent cx="6179160" cy="1455725"/>
-            <wp:effectExtent l="38100" t="0" r="12090" b="0"/>
+          <wp:anchor distT="0" distB="0" distL="114300" distR="114300" simplePos="0" relativeHeight="251679744" behindDoc="0" locked="0" layoutInCell="1" allowOverlap="1" wp14:anchorId="0F246018" wp14:editId="01873B69">
+            <wp:simplePos x="0" y="0"/>
+            <wp:positionH relativeFrom="column">
+              <wp:posOffset>-601345</wp:posOffset>
+            </wp:positionH>
+            <wp:positionV relativeFrom="page">
+              <wp:posOffset>7971155</wp:posOffset>
+            </wp:positionV>
+            <wp:extent cx="6868795" cy="899160"/>
+            <wp:effectExtent l="19050" t="0" r="8255" b="0"/>
+            <wp:wrapTopAndBottom/>
             <wp:docPr id="31" name="Diagramme 30"/>
             <wp:cNvGraphicFramePr/>
             <a:graphic xmlns:a="http://schemas.openxmlformats.org/drawingml/2006/main">
               <a:graphicData uri="http://schemas.openxmlformats.org/drawingml/2006/diagram">
-                <dgm:relIds xmlns:dgm="http://schemas.openxmlformats.org/drawingml/2006/diagram" xmlns:r="http://schemas.openxmlformats.org/officeDocument/2006/relationships" r:dm="rId16" r:lo="rId17" r:qs="rId18" r:cs="rId19"/>
+                <dgm:relIds xmlns:dgm="http://schemas.openxmlformats.org/drawingml/2006/diagram" xmlns:r="http://schemas.openxmlformats.org/officeDocument/2006/relationships" r:dm="rId17" r:lo="rId18" r:qs="rId19" r:cs="rId20"/>
               </a:graphicData>
             </a:graphic>
-          </wp:inline>
+            <wp14:sizeRelH relativeFrom="margin">
+              <wp14:pctWidth>0</wp14:pctWidth>
+            </wp14:sizeRelH>
+            <wp14:sizeRelV relativeFrom="margin">
+              <wp14:pctHeight>0</wp14:pctHeight>
+            </wp14:sizeRelV>
+          </wp:anchor>
         </w:drawing>
       </w:r>
+      <w:bookmarkStart w:id="4" w:name="_Toc342898179"/>
     </w:p>
     <w:p>
       <w:pPr>
@@ -2853,7 +3217,6 @@
           <w:lang w:val="en-US"/>
         </w:rPr>
       </w:pPr>
-      <w:bookmarkStart w:id="3" w:name="_Toc342848508"/>
       <w:r>
         <w:rPr>
           <w:lang w:val="en-US"/>
@@ -2861,7 +3224,7 @@
         <w:lastRenderedPageBreak/>
         <w:t>Competitive Intelligence</w:t>
       </w:r>
-      <w:bookmarkEnd w:id="3"/>
+      <w:bookmarkEnd w:id="4"/>
     </w:p>
     <w:p>
       <w:pPr>
@@ -2870,11 +3233,13 @@
           <w:lang w:val="en-US"/>
         </w:rPr>
       </w:pPr>
+      <w:bookmarkStart w:id="5" w:name="_GoBack"/>
+      <w:bookmarkEnd w:id="5"/>
     </w:p>
     <w:p>
       <w:pPr>
         <w:pStyle w:val="Sansinterligne"/>
-        <w:ind w:left="708" w:firstLine="348"/>
+        <w:ind w:left="360" w:firstLine="348"/>
         <w:rPr>
           <w:lang w:val="en-US"/>
         </w:rPr>
@@ -2903,14 +3268,14 @@
           <w:lang w:val="en-US"/>
         </w:rPr>
       </w:pPr>
-      <w:bookmarkStart w:id="4" w:name="_Toc342848509"/>
+      <w:bookmarkStart w:id="6" w:name="_Toc342898180"/>
       <w:r>
         <w:rPr>
           <w:lang w:val="en-US"/>
         </w:rPr>
         <w:t>Existing Solutions</w:t>
       </w:r>
-      <w:bookmarkEnd w:id="4"/>
+      <w:bookmarkEnd w:id="6"/>
     </w:p>
     <w:p>
       <w:pPr>
@@ -2920,14 +3285,16 @@
           <w:numId w:val="20"/>
         </w:numPr>
       </w:pPr>
+      <w:bookmarkStart w:id="7" w:name="_Toc342898181"/>
       <w:r>
         <w:t>Poker high-tech</w:t>
       </w:r>
+      <w:bookmarkEnd w:id="7"/>
     </w:p>
     <w:p>
       <w:pPr>
         <w:pStyle w:val="Sansinterligne"/>
-        <w:ind w:left="1068" w:firstLine="348"/>
+        <w:ind w:left="708" w:firstLine="360"/>
         <w:rPr>
           <w:lang w:val="en-US"/>
         </w:rPr>
@@ -2984,12 +3351,14 @@
           <w:lang w:val="en-US"/>
         </w:rPr>
       </w:pPr>
+      <w:bookmarkStart w:id="8" w:name="_Toc342898182"/>
       <w:r>
         <w:rPr>
           <w:lang w:val="en-US"/>
         </w:rPr>
         <w:t>RFID Scores High at Mind Sports' Scrabble Tournament</w:t>
       </w:r>
+      <w:bookmarkEnd w:id="8"/>
     </w:p>
     <w:p>
       <w:pPr>
@@ -3002,7 +3371,7 @@
     <w:p>
       <w:pPr>
         <w:pStyle w:val="Sansinterligne"/>
-        <w:ind w:left="1068"/>
+        <w:ind w:left="708" w:firstLine="360"/>
         <w:rPr>
           <w:lang w:val="en-US"/>
         </w:rPr>
@@ -3287,7 +3656,8 @@
       </w:r>
       <w:r>
         <w:rPr>
-          <w:lang w:val="en-GB"/>
+          <w:noProof/>
+          <w:lang w:val="en-US"/>
         </w:rPr>
         <w:drawing>
           <wp:inline distT="0" distB="0" distL="0" distR="0">
@@ -3307,7 +3677,7 @@
                     </pic:cNvPicPr>
                   </pic:nvPicPr>
                   <pic:blipFill>
-                    <a:blip r:embed="rId21" cstate="print"/>
+                    <a:blip r:embed="rId22" cstate="print"/>
                     <a:srcRect/>
                     <a:stretch>
                       <a:fillRect/>
@@ -3412,10 +3782,10 @@
       <w:r>
         <w:rPr>
           <w:noProof/>
-          <w:lang w:eastAsia="ja-JP"/>
+          <w:lang w:val="en-US"/>
         </w:rPr>
         <w:drawing>
-          <wp:inline distT="0" distB="0" distL="0" distR="0">
+          <wp:inline distT="0" distB="0" distL="0" distR="0" wp14:anchorId="252F4C7D" wp14:editId="229628B6">
             <wp:extent cx="2705918" cy="1645920"/>
             <wp:effectExtent l="19050" t="0" r="0" b="0"/>
             <wp:docPr id="59" name="Image 29" descr="http://www.rfidjournal.com/ezimagecatalogue/catalogue/phpQTwihI.jpg"/>
@@ -3432,7 +3802,7 @@
                     </pic:cNvPicPr>
                   </pic:nvPicPr>
                   <pic:blipFill>
-                    <a:blip r:embed="rId22" cstate="print"/>
+                    <a:blip r:embed="rId23" cstate="print"/>
                     <a:srcRect/>
                     <a:stretch>
                       <a:fillRect/>
@@ -3471,6 +3841,77 @@
     </w:p>
     <w:p>
       <w:pPr>
+        <w:pStyle w:val="Titre3"/>
+        <w:numPr>
+          <w:ilvl w:val="0"/>
+          <w:numId w:val="20"/>
+        </w:numPr>
+        <w:rPr>
+          <w:lang w:val="en-GB"/>
+        </w:rPr>
+      </w:pPr>
+      <w:bookmarkStart w:id="9" w:name="_Toc342898183"/>
+      <w:r>
+        <w:rPr>
+          <w:lang w:val="en-GB"/>
+        </w:rPr>
+        <w:lastRenderedPageBreak/>
+        <w:t>Tablet computer and Android applications</w:t>
+      </w:r>
+      <w:bookmarkEnd w:id="9"/>
+    </w:p>
+    <w:p>
+      <w:pPr>
+        <w:pStyle w:val="Sansinterligne"/>
+        <w:rPr>
+          <w:lang w:val="en-GB"/>
+        </w:rPr>
+      </w:pPr>
+    </w:p>
+    <w:p>
+      <w:pPr>
+        <w:pStyle w:val="Sansinterligne"/>
+        <w:ind w:left="708" w:firstLine="360"/>
+        <w:rPr>
+          <w:lang w:val="en-GB"/>
+        </w:rPr>
+      </w:pPr>
+      <w:r>
+        <w:rPr>
+          <w:lang w:val="en-GB"/>
+        </w:rPr>
+        <w:t xml:space="preserve">There are already several apps available on the Google Play Store which </w:t>
+      </w:r>
+      <w:proofErr w:type="gramStart"/>
+      <w:r>
+        <w:rPr>
+          <w:lang w:val="en-GB"/>
+        </w:rPr>
+        <w:t>enable</w:t>
+      </w:r>
+      <w:proofErr w:type="gramEnd"/>
+      <w:r>
+        <w:rPr>
+          <w:lang w:val="en-GB"/>
+        </w:rPr>
+        <w:t xml:space="preserve"> users to play card games with artificial intelligences </w:t>
+      </w:r>
+      <w:r>
+        <w:rPr>
+          <w:lang w:val="en-GB"/>
+        </w:rPr>
+        <w:t>or online with other users. However none of them enables tablet users to play with real users who play with real cards. That is why Blue Weasel is original.</w:t>
+      </w:r>
+    </w:p>
+    <w:p>
+      <w:pPr>
+        <w:rPr>
+          <w:lang w:val="en-GB"/>
+        </w:rPr>
+      </w:pPr>
+    </w:p>
+    <w:p>
+      <w:pPr>
         <w:pStyle w:val="Titre2"/>
         <w:numPr>
           <w:ilvl w:val="0"/>
@@ -3480,13 +3921,14 @@
           <w:lang w:val="en-GB"/>
         </w:rPr>
       </w:pPr>
+      <w:bookmarkStart w:id="10" w:name="_Toc342898184"/>
       <w:r>
         <w:rPr>
           <w:lang w:val="en-GB"/>
         </w:rPr>
-        <w:lastRenderedPageBreak/>
         <w:t>Originality of Blue Weasel</w:t>
       </w:r>
+      <w:bookmarkEnd w:id="10"/>
     </w:p>
     <w:p>
       <w:pPr>
@@ -3508,13 +3950,49 @@
         <w:rPr>
           <w:lang w:val="en-US"/>
         </w:rPr>
-        <w:t>Blue Weasel does use RFID technology as does other Card Games. The</w:t>
-      </w:r>
-      <w:r>
-        <w:rPr>
-          <w:lang w:val="en-US"/>
-        </w:rPr>
-        <w:t xml:space="preserve"> way RFID is used is similar to the Scrabble example presented in the previous section. However there are some differences and some limits Blue Weasel manages to go through them.</w:t>
+        <w:t xml:space="preserve">Blue Weasel </w:t>
+      </w:r>
+      <w:r>
+        <w:rPr>
+          <w:lang w:val="en-US"/>
+        </w:rPr>
+        <w:t>does use RFID technology as do</w:t>
+      </w:r>
+      <w:r>
+        <w:rPr>
+          <w:lang w:val="en-US"/>
+        </w:rPr>
+        <w:t xml:space="preserve"> other Card Games. The</w:t>
+      </w:r>
+      <w:r>
+        <w:rPr>
+          <w:lang w:val="en-US"/>
+        </w:rPr>
+        <w:t xml:space="preserve"> way RFID is used is similar to the Scrabble example presented in the previous section. However there are some differences and some limits </w:t>
+      </w:r>
+      <w:r>
+        <w:rPr>
+          <w:lang w:val="en-US"/>
+        </w:rPr>
+        <w:t xml:space="preserve">which </w:t>
+      </w:r>
+      <w:r>
+        <w:rPr>
+          <w:lang w:val="en-US"/>
+        </w:rPr>
+        <w:t>Blue W</w:t>
+      </w:r>
+      <w:r>
+        <w:rPr>
+          <w:lang w:val="en-US"/>
+        </w:rPr>
+        <w:t>easel manages to go through</w:t>
+      </w:r>
+      <w:r>
+        <w:rPr>
+          <w:lang w:val="en-US"/>
+        </w:rPr>
+        <w:t>.</w:t>
       </w:r>
     </w:p>
     <w:p>
@@ -3559,11 +4037,23 @@
         <w:rPr>
           <w:lang w:val="en-US"/>
         </w:rPr>
-        <w:t>BW enable real and virtual players ( online players ) to play together</w:t>
+        <w:t>BW enable</w:t>
+      </w:r>
+      <w:r>
+        <w:rPr>
+          <w:lang w:val="en-US"/>
+        </w:rPr>
+        <w:t>s real and virtual players (</w:t>
+      </w:r>
+      <w:r>
+        <w:rPr>
+          <w:lang w:val="en-US"/>
+        </w:rPr>
+        <w:t>online players) to play together</w:t>
       </w:r>
     </w:p>
     <w:sectPr>
-      <w:footerReference w:type="default" r:id="rId23"/>
+      <w:footerReference w:type="default" r:id="rId24"/>
       <w:pgSz w:w="11906" w:h="16838"/>
       <w:pgMar w:top="1417" w:right="1417" w:bottom="1417" w:left="1417" w:header="708" w:footer="708" w:gutter="0"/>
       <w:pgNumType w:start="0"/>
@@ -3575,7 +4065,7 @@
 </file>
 
 <file path=word/endnotes.xml><?xml version="1.0" encoding="utf-8"?>
-<w:endnotes xmlns:ve="http://schemas.openxmlformats.org/markup-compatibility/2006" xmlns:o="urn:schemas-microsoft-com:office:office" xmlns:r="http://schemas.openxmlformats.org/officeDocument/2006/relationships" xmlns:m="http://schemas.openxmlformats.org/officeDocument/2006/math" xmlns:v="urn:schemas-microsoft-com:vml" xmlns:wp="http://schemas.openxmlformats.org/drawingml/2006/wordprocessingDrawing" xmlns:w10="urn:schemas-microsoft-com:office:word" xmlns:w="http://schemas.openxmlformats.org/wordprocessingml/2006/main" xmlns:wne="http://schemas.microsoft.com/office/word/2006/wordml">
+<w:endnotes xmlns:wpc="http://schemas.microsoft.com/office/word/2010/wordprocessingCanvas" xmlns:mc="http://schemas.openxmlformats.org/markup-compatibility/2006" xmlns:o="urn:schemas-microsoft-com:office:office" xmlns:r="http://schemas.openxmlformats.org/officeDocument/2006/relationships" xmlns:m="http://schemas.openxmlformats.org/officeDocument/2006/math" xmlns:v="urn:schemas-microsoft-com:vml" xmlns:wp14="http://schemas.microsoft.com/office/word/2010/wordprocessingDrawing" xmlns:wp="http://schemas.openxmlformats.org/drawingml/2006/wordprocessingDrawing" xmlns:w10="urn:schemas-microsoft-com:office:word" xmlns:w="http://schemas.openxmlformats.org/wordprocessingml/2006/main" xmlns:w14="http://schemas.microsoft.com/office/word/2010/wordml" xmlns:wpg="http://schemas.microsoft.com/office/word/2010/wordprocessingGroup" xmlns:wpi="http://schemas.microsoft.com/office/word/2010/wordprocessingInk" xmlns:wne="http://schemas.microsoft.com/office/word/2006/wordml" xmlns:wps="http://schemas.microsoft.com/office/word/2010/wordprocessingShape" mc:Ignorable="w14 wp14">
   <w:endnote w:type="separator" w:id="-1">
     <w:p>
       <w:pPr>
@@ -3600,7 +4090,7 @@
 </file>
 
 <file path=word/footer1.xml><?xml version="1.0" encoding="utf-8"?>
-<w:ftr xmlns:ve="http://schemas.openxmlformats.org/markup-compatibility/2006" xmlns:o="urn:schemas-microsoft-com:office:office" xmlns:r="http://schemas.openxmlformats.org/officeDocument/2006/relationships" xmlns:m="http://schemas.openxmlformats.org/officeDocument/2006/math" xmlns:v="urn:schemas-microsoft-com:vml" xmlns:wp="http://schemas.openxmlformats.org/drawingml/2006/wordprocessingDrawing" xmlns:w10="urn:schemas-microsoft-com:office:word" xmlns:w="http://schemas.openxmlformats.org/wordprocessingml/2006/main" xmlns:wne="http://schemas.microsoft.com/office/word/2006/wordml">
+<w:ftr xmlns:wpc="http://schemas.microsoft.com/office/word/2010/wordprocessingCanvas" xmlns:mc="http://schemas.openxmlformats.org/markup-compatibility/2006" xmlns:o="urn:schemas-microsoft-com:office:office" xmlns:r="http://schemas.openxmlformats.org/officeDocument/2006/relationships" xmlns:m="http://schemas.openxmlformats.org/officeDocument/2006/math" xmlns:v="urn:schemas-microsoft-com:vml" xmlns:wp14="http://schemas.microsoft.com/office/word/2010/wordprocessingDrawing" xmlns:wp="http://schemas.openxmlformats.org/drawingml/2006/wordprocessingDrawing" xmlns:w10="urn:schemas-microsoft-com:office:word" xmlns:w="http://schemas.openxmlformats.org/wordprocessingml/2006/main" xmlns:w14="http://schemas.microsoft.com/office/word/2010/wordml" xmlns:wpg="http://schemas.microsoft.com/office/word/2010/wordprocessingGroup" xmlns:wpi="http://schemas.microsoft.com/office/word/2010/wordprocessingInk" xmlns:wne="http://schemas.microsoft.com/office/word/2006/wordml" xmlns:wps="http://schemas.microsoft.com/office/word/2010/wordprocessingShape" mc:Ignorable="w14 wp14">
   <w:sdt>
     <w:sdtPr>
       <w:id w:val="25733793"/>
@@ -3609,6 +4099,7 @@
         <w:docPartUnique/>
       </w:docPartObj>
     </w:sdtPr>
+    <w:sdtEndPr/>
     <w:sdtContent>
       <w:p>
         <w:pPr>
@@ -3632,15 +4123,29 @@
                       <w:pPr>
                         <w:jc w:val="center"/>
                       </w:pPr>
-                      <w:fldSimple w:instr=" PAGE    \* MERGEFORMAT ">
-                        <w:r>
-                          <w:rPr>
-                            <w:noProof/>
-                            <w:color w:val="8C8C8C" w:themeColor="background1" w:themeShade="8C"/>
-                          </w:rPr>
-                          <w:t>5</w:t>
-                        </w:r>
-                      </w:fldSimple>
+                      <w:r>
+                        <w:fldChar w:fldCharType="begin"/>
+                      </w:r>
+                      <w:r>
+                        <w:instrText xml:space="preserve"> PAGE    \* MERGEFORMAT </w:instrText>
+                      </w:r>
+                      <w:r>
+                        <w:fldChar w:fldCharType="separate"/>
+                      </w:r>
+                      <w:r>
+                        <w:rPr>
+                          <w:noProof/>
+                          <w:color w:val="8C8C8C" w:themeColor="background1" w:themeShade="8C"/>
+                        </w:rPr>
+                        <w:t>4</w:t>
+                      </w:r>
+                      <w:r>
+                        <w:rPr>
+                          <w:noProof/>
+                          <w:color w:val="8C8C8C" w:themeColor="background1" w:themeShade="8C"/>
+                        </w:rPr>
+                        <w:fldChar w:fldCharType="end"/>
+                      </w:r>
                     </w:p>
                   </w:txbxContent>
                 </v:textbox>
@@ -3671,7 +4176,7 @@
 </file>
 
 <file path=word/footnotes.xml><?xml version="1.0" encoding="utf-8"?>
-<w:footnotes xmlns:ve="http://schemas.openxmlformats.org/markup-compatibility/2006" xmlns:o="urn:schemas-microsoft-com:office:office" xmlns:r="http://schemas.openxmlformats.org/officeDocument/2006/relationships" xmlns:m="http://schemas.openxmlformats.org/officeDocument/2006/math" xmlns:v="urn:schemas-microsoft-com:vml" xmlns:wp="http://schemas.openxmlformats.org/drawingml/2006/wordprocessingDrawing" xmlns:w10="urn:schemas-microsoft-com:office:word" xmlns:w="http://schemas.openxmlformats.org/wordprocessingml/2006/main" xmlns:wne="http://schemas.microsoft.com/office/word/2006/wordml">
+<w:footnotes xmlns:wpc="http://schemas.microsoft.com/office/word/2010/wordprocessingCanvas" xmlns:mc="http://schemas.openxmlformats.org/markup-compatibility/2006" xmlns:o="urn:schemas-microsoft-com:office:office" xmlns:r="http://schemas.openxmlformats.org/officeDocument/2006/relationships" xmlns:m="http://schemas.openxmlformats.org/officeDocument/2006/math" xmlns:v="urn:schemas-microsoft-com:vml" xmlns:wp14="http://schemas.microsoft.com/office/word/2010/wordprocessingDrawing" xmlns:wp="http://schemas.openxmlformats.org/drawingml/2006/wordprocessingDrawing" xmlns:w10="urn:schemas-microsoft-com:office:word" xmlns:w="http://schemas.openxmlformats.org/wordprocessingml/2006/main" xmlns:w14="http://schemas.microsoft.com/office/word/2010/wordml" xmlns:wpg="http://schemas.microsoft.com/office/word/2010/wordprocessingGroup" xmlns:wpi="http://schemas.microsoft.com/office/word/2010/wordprocessingInk" xmlns:wne="http://schemas.microsoft.com/office/word/2006/wordml" xmlns:wps="http://schemas.microsoft.com/office/word/2010/wordprocessingShape" mc:Ignorable="w14 wp14">
   <w:footnote w:type="separator" w:id="-1">
     <w:p>
       <w:pPr>
@@ -3696,7 +4201,7 @@
 </file>
 
 <file path=word/numbering.xml><?xml version="1.0" encoding="utf-8"?>
-<w:numbering xmlns:ve="http://schemas.openxmlformats.org/markup-compatibility/2006" xmlns:o="urn:schemas-microsoft-com:office:office" xmlns:r="http://schemas.openxmlformats.org/officeDocument/2006/relationships" xmlns:m="http://schemas.openxmlformats.org/officeDocument/2006/math" xmlns:v="urn:schemas-microsoft-com:vml" xmlns:wp="http://schemas.openxmlformats.org/drawingml/2006/wordprocessingDrawing" xmlns:w10="urn:schemas-microsoft-com:office:word" xmlns:w="http://schemas.openxmlformats.org/wordprocessingml/2006/main" xmlns:wne="http://schemas.microsoft.com/office/word/2006/wordml">
+<w:numbering xmlns:wpc="http://schemas.microsoft.com/office/word/2010/wordprocessingCanvas" xmlns:mc="http://schemas.openxmlformats.org/markup-compatibility/2006" xmlns:o="urn:schemas-microsoft-com:office:office" xmlns:r="http://schemas.openxmlformats.org/officeDocument/2006/relationships" xmlns:m="http://schemas.openxmlformats.org/officeDocument/2006/math" xmlns:v="urn:schemas-microsoft-com:vml" xmlns:wp14="http://schemas.microsoft.com/office/word/2010/wordprocessingDrawing" xmlns:wp="http://schemas.openxmlformats.org/drawingml/2006/wordprocessingDrawing" xmlns:w10="urn:schemas-microsoft-com:office:word" xmlns:w="http://schemas.openxmlformats.org/wordprocessingml/2006/main" xmlns:w14="http://schemas.microsoft.com/office/word/2010/wordml" xmlns:wpg="http://schemas.microsoft.com/office/word/2010/wordprocessingGroup" xmlns:wpi="http://schemas.microsoft.com/office/word/2010/wordprocessingInk" xmlns:wne="http://schemas.microsoft.com/office/word/2006/wordml" xmlns:wps="http://schemas.microsoft.com/office/word/2010/wordprocessingShape" mc:Ignorable="w14 wp14">
   <w:numPicBullet w:numPicBulletId="0">
     <w:pict>
       <v:shapetype id="_x0000_t75" coordsize="21600,21600" o:spt="75" o:preferrelative="t" path="m@4@5l@4@11@9@11@9@5xe" filled="f" stroked="f">
@@ -3718,7 +4223,7 @@
         <v:path o:extrusionok="f" gradientshapeok="t" o:connecttype="rect"/>
         <o:lock v:ext="edit" aspectratio="t"/>
       </v:shapetype>
-      <v:shape id="_x0000_i1167" type="#_x0000_t75" style="width:11.5pt;height:11.5pt" o:bullet="t">
+      <v:shape id="_x0000_i1027" type="#_x0000_t75" style="width:11.5pt;height:11.5pt" o:bullet="t">
         <v:imagedata r:id="rId1" o:title="mso3526"/>
       </v:shape>
     </w:pict>
@@ -3927,7 +4432,7 @@
   <w:abstractNum w:abstractNumId="2">
     <w:nsid w:val="0F207C9E"/>
     <w:multiLevelType w:val="hybridMultilevel"/>
-    <w:tmpl w:val="F3302C74"/>
+    <w:tmpl w:val="219CC756"/>
     <w:lvl w:ilvl="0" w:tplc="2E70E7D2">
       <w:start w:val="1"/>
       <w:numFmt w:val="lowerLetter"/>
@@ -5731,7 +6236,7 @@
 </file>
 
 <file path=word/styles.xml><?xml version="1.0" encoding="utf-8"?>
-<w:styles xmlns:r="http://schemas.openxmlformats.org/officeDocument/2006/relationships" xmlns:w="http://schemas.openxmlformats.org/wordprocessingml/2006/main">
+<w:styles xmlns:mc="http://schemas.openxmlformats.org/markup-compatibility/2006" xmlns:r="http://schemas.openxmlformats.org/officeDocument/2006/relationships" xmlns:w="http://schemas.openxmlformats.org/wordprocessingml/2006/main" xmlns:w14="http://schemas.microsoft.com/office/word/2010/wordml" mc:Ignorable="w14">
   <w:docDefaults>
     <w:rPrDefault>
       <w:rPr>
@@ -5987,6 +6492,7 @@
   <w:style w:type="character" w:default="1" w:styleId="Policepardfaut">
     <w:name w:val="Default Paragraph Font"/>
     <w:uiPriority w:val="1"/>
+    <w:semiHidden/>
     <w:unhideWhenUsed/>
   </w:style>
   <w:style w:type="table" w:default="1" w:styleId="TableauNormal">
@@ -5994,7 +6500,6 @@
     <w:uiPriority w:val="99"/>
     <w:semiHidden/>
     <w:unhideWhenUsed/>
-    <w:qFormat/>
     <w:tblPr>
       <w:tblInd w:w="0" w:type="dxa"/>
       <w:tblCellMar>
@@ -6566,6 +7071,196 @@
       <w:iCs/>
       <w:color w:val="4F81BD" w:themeColor="accent1"/>
     </w:rPr>
+  </w:style>
+</w:styles>
+</file>
+
+<file path=word/stylesWithEffects.xml><?xml version="1.0" encoding="utf-8"?>
+<w:styles xmlns:wpc="http://schemas.microsoft.com/office/word/2010/wordprocessingCanvas" xmlns:mc="http://schemas.openxmlformats.org/markup-compatibility/2006" xmlns:o="urn:schemas-microsoft-com:office:office" xmlns:r="http://schemas.openxmlformats.org/officeDocument/2006/relationships" xmlns:m="http://schemas.openxmlformats.org/officeDocument/2006/math" xmlns:v="urn:schemas-microsoft-com:vml" xmlns:wp14="http://schemas.microsoft.com/office/word/2010/wordprocessingDrawing" xmlns:wp="http://schemas.openxmlformats.org/drawingml/2006/wordprocessingDrawing" xmlns:w10="urn:schemas-microsoft-com:office:word" xmlns:w="http://schemas.openxmlformats.org/wordprocessingml/2006/main" xmlns:w14="http://schemas.microsoft.com/office/word/2010/wordml" xmlns:wpg="http://schemas.microsoft.com/office/word/2010/wordprocessingGroup" xmlns:wpi="http://schemas.microsoft.com/office/word/2010/wordprocessingInk" xmlns:wne="http://schemas.microsoft.com/office/word/2006/wordml" xmlns:wps="http://schemas.microsoft.com/office/word/2010/wordprocessingShape" mc:Ignorable="w14 wp14">
+  <w:docDefaults>
+    <w:rPrDefault>
+      <w:rPr>
+        <w:rFonts w:asciiTheme="minorHAnsi" w:eastAsiaTheme="minorEastAsia" w:hAnsiTheme="minorHAnsi" w:cstheme="minorBidi"/>
+        <w:sz w:val="22"/>
+        <w:szCs w:val="22"/>
+        <w:lang w:val="en-US" w:eastAsia="en-US" w:bidi="ar-SA"/>
+      </w:rPr>
+    </w:rPrDefault>
+    <w:pPrDefault>
+      <w:pPr>
+        <w:spacing w:after="200" w:line="276" w:lineRule="auto"/>
+      </w:pPr>
+    </w:pPrDefault>
+  </w:docDefaults>
+  <w:latentStyles w:defLockedState="0" w:defUIPriority="99" w:defSemiHidden="1" w:defUnhideWhenUsed="1" w:defQFormat="0" w:count="267">
+    <w:lsdException w:name="Normal" w:semiHidden="0" w:uiPriority="0" w:unhideWhenUsed="0" w:qFormat="1"/>
+    <w:lsdException w:name="heading 1" w:semiHidden="0" w:uiPriority="9" w:unhideWhenUsed="0" w:qFormat="1"/>
+    <w:lsdException w:name="heading 2" w:uiPriority="9" w:qFormat="1"/>
+    <w:lsdException w:name="heading 3" w:uiPriority="9" w:qFormat="1"/>
+    <w:lsdException w:name="heading 4" w:uiPriority="9" w:qFormat="1"/>
+    <w:lsdException w:name="heading 5" w:uiPriority="9" w:qFormat="1"/>
+    <w:lsdException w:name="heading 6" w:uiPriority="9" w:qFormat="1"/>
+    <w:lsdException w:name="heading 7" w:uiPriority="9" w:qFormat="1"/>
+    <w:lsdException w:name="heading 8" w:uiPriority="9" w:qFormat="1"/>
+    <w:lsdException w:name="heading 9" w:uiPriority="9" w:qFormat="1"/>
+    <w:lsdException w:name="toc 1" w:uiPriority="39"/>
+    <w:lsdException w:name="toc 2" w:uiPriority="39"/>
+    <w:lsdException w:name="toc 3" w:uiPriority="39"/>
+    <w:lsdException w:name="toc 4" w:uiPriority="39"/>
+    <w:lsdException w:name="toc 5" w:uiPriority="39"/>
+    <w:lsdException w:name="toc 6" w:uiPriority="39"/>
+    <w:lsdException w:name="toc 7" w:uiPriority="39"/>
+    <w:lsdException w:name="toc 8" w:uiPriority="39"/>
+    <w:lsdException w:name="toc 9" w:uiPriority="39"/>
+    <w:lsdException w:name="caption" w:uiPriority="35" w:qFormat="1"/>
+    <w:lsdException w:name="Title" w:semiHidden="0" w:uiPriority="10" w:unhideWhenUsed="0" w:qFormat="1"/>
+    <w:lsdException w:name="Default Paragraph Font" w:uiPriority="1"/>
+    <w:lsdException w:name="Subtitle" w:semiHidden="0" w:uiPriority="11" w:unhideWhenUsed="0" w:qFormat="1"/>
+    <w:lsdException w:name="Strong" w:semiHidden="0" w:uiPriority="22" w:unhideWhenUsed="0" w:qFormat="1"/>
+    <w:lsdException w:name="Emphasis" w:semiHidden="0" w:uiPriority="20" w:unhideWhenUsed="0" w:qFormat="1"/>
+    <w:lsdException w:name="Table Grid" w:semiHidden="0" w:uiPriority="59" w:unhideWhenUsed="0"/>
+    <w:lsdException w:name="Placeholder Text" w:unhideWhenUsed="0"/>
+    <w:lsdException w:name="No Spacing" w:semiHidden="0" w:uiPriority="1" w:unhideWhenUsed="0" w:qFormat="1"/>
+    <w:lsdException w:name="Light Shading" w:semiHidden="0" w:uiPriority="60" w:unhideWhenUsed="0"/>
+    <w:lsdException w:name="Light List" w:semiHidden="0" w:uiPriority="61" w:unhideWhenUsed="0"/>
+    <w:lsdException w:name="Light Grid" w:semiHidden="0" w:uiPriority="62" w:unhideWhenUsed="0"/>
+    <w:lsdException w:name="Medium Shading 1" w:semiHidden="0" w:uiPriority="63" w:unhideWhenUsed="0"/>
+    <w:lsdException w:name="Medium Shading 2" w:semiHidden="0" w:uiPriority="64" w:unhideWhenUsed="0"/>
+    <w:lsdException w:name="Medium List 1" w:semiHidden="0" w:uiPriority="65" w:unhideWhenUsed="0"/>
+    <w:lsdException w:name="Medium List 2" w:semiHidden="0" w:uiPriority="66" w:unhideWhenUsed="0"/>
+    <w:lsdException w:name="Medium Grid 1" w:semiHidden="0" w:uiPriority="67" w:unhideWhenUsed="0"/>
+    <w:lsdException w:name="Medium Grid 2" w:semiHidden="0" w:uiPriority="68" w:unhideWhenUsed="0"/>
+    <w:lsdException w:name="Medium Grid 3" w:semiHidden="0" w:uiPriority="69" w:unhideWhenUsed="0"/>
+    <w:lsdException w:name="Dark List" w:semiHidden="0" w:uiPriority="70" w:unhideWhenUsed="0"/>
+    <w:lsdException w:name="Colorful Shading" w:semiHidden="0" w:uiPriority="71" w:unhideWhenUsed="0"/>
+    <w:lsdException w:name="Colorful List" w:semiHidden="0" w:uiPriority="72" w:unhideWhenUsed="0"/>
+    <w:lsdException w:name="Colorful Grid" w:semiHidden="0" w:uiPriority="73" w:unhideWhenUsed="0"/>
+    <w:lsdException w:name="Light Shading Accent 1" w:semiHidden="0" w:uiPriority="60" w:unhideWhenUsed="0"/>
+    <w:lsdException w:name="Light List Accent 1" w:semiHidden="0" w:uiPriority="61" w:unhideWhenUsed="0"/>
+    <w:lsdException w:name="Light Grid Accent 1" w:semiHidden="0" w:uiPriority="62" w:unhideWhenUsed="0"/>
+    <w:lsdException w:name="Medium Shading 1 Accent 1" w:semiHidden="0" w:uiPriority="63" w:unhideWhenUsed="0"/>
+    <w:lsdException w:name="Medium Shading 2 Accent 1" w:semiHidden="0" w:uiPriority="64" w:unhideWhenUsed="0"/>
+    <w:lsdException w:name="Medium List 1 Accent 1" w:semiHidden="0" w:uiPriority="65" w:unhideWhenUsed="0"/>
+    <w:lsdException w:name="Revision" w:unhideWhenUsed="0"/>
+    <w:lsdException w:name="List Paragraph" w:semiHidden="0" w:uiPriority="34" w:unhideWhenUsed="0" w:qFormat="1"/>
+    <w:lsdException w:name="Quote" w:semiHidden="0" w:uiPriority="29" w:unhideWhenUsed="0" w:qFormat="1"/>
+    <w:lsdException w:name="Intense Quote" w:semiHidden="0" w:uiPriority="30" w:unhideWhenUsed="0" w:qFormat="1"/>
+    <w:lsdException w:name="Medium List 2 Accent 1" w:semiHidden="0" w:uiPriority="66" w:unhideWhenUsed="0"/>
+    <w:lsdException w:name="Medium Grid 1 Accent 1" w:semiHidden="0" w:uiPriority="67" w:unhideWhenUsed="0"/>
+    <w:lsdException w:name="Medium Grid 2 Accent 1" w:semiHidden="0" w:uiPriority="68" w:unhideWhenUsed="0"/>
+    <w:lsdException w:name="Medium Grid 3 Accent 1" w:semiHidden="0" w:uiPriority="69" w:unhideWhenUsed="0"/>
+    <w:lsdException w:name="Dark List Accent 1" w:semiHidden="0" w:uiPriority="70" w:unhideWhenUsed="0"/>
+    <w:lsdException w:name="Colorful Shading Accent 1" w:semiHidden="0" w:uiPriority="71" w:unhideWhenUsed="0"/>
+    <w:lsdException w:name="Colorful List Accent 1" w:semiHidden="0" w:uiPriority="72" w:unhideWhenUsed="0"/>
+    <w:lsdException w:name="Colorful Grid Accent 1" w:semiHidden="0" w:uiPriority="73" w:unhideWhenUsed="0"/>
+    <w:lsdException w:name="Light Shading Accent 2" w:semiHidden="0" w:uiPriority="60" w:unhideWhenUsed="0"/>
+    <w:lsdException w:name="Light List Accent 2" w:semiHidden="0" w:uiPriority="61" w:unhideWhenUsed="0"/>
+    <w:lsdException w:name="Light Grid Accent 2" w:semiHidden="0" w:uiPriority="62" w:unhideWhenUsed="0"/>
+    <w:lsdException w:name="Medium Shading 1 Accent 2" w:semiHidden="0" w:uiPriority="63" w:unhideWhenUsed="0"/>
+    <w:lsdException w:name="Medium Shading 2 Accent 2" w:semiHidden="0" w:uiPriority="64" w:unhideWhenUsed="0"/>
+    <w:lsdException w:name="Medium List 1 Accent 2" w:semiHidden="0" w:uiPriority="65" w:unhideWhenUsed="0"/>
+    <w:lsdException w:name="Medium List 2 Accent 2" w:semiHidden="0" w:uiPriority="66" w:unhideWhenUsed="0"/>
+    <w:lsdException w:name="Medium Grid 1 Accent 2" w:semiHidden="0" w:uiPriority="67" w:unhideWhenUsed="0"/>
+    <w:lsdException w:name="Medium Grid 2 Accent 2" w:semiHidden="0" w:uiPriority="68" w:unhideWhenUsed="0"/>
+    <w:lsdException w:name="Medium Grid 3 Accent 2" w:semiHidden="0" w:uiPriority="69" w:unhideWhenUsed="0"/>
+    <w:lsdException w:name="Dark List Accent 2" w:semiHidden="0" w:uiPriority="70" w:unhideWhenUsed="0"/>
+    <w:lsdException w:name="Colorful Shading Accent 2" w:semiHidden="0" w:uiPriority="71" w:unhideWhenUsed="0"/>
+    <w:lsdException w:name="Colorful List Accent 2" w:semiHidden="0" w:uiPriority="72" w:unhideWhenUsed="0"/>
+    <w:lsdException w:name="Colorful Grid Accent 2" w:semiHidden="0" w:uiPriority="73" w:unhideWhenUsed="0"/>
+    <w:lsdException w:name="Light Shading Accent 3" w:semiHidden="0" w:uiPriority="60" w:unhideWhenUsed="0"/>
+    <w:lsdException w:name="Light List Accent 3" w:semiHidden="0" w:uiPriority="61" w:unhideWhenUsed="0"/>
+    <w:lsdException w:name="Light Grid Accent 3" w:semiHidden="0" w:uiPriority="62" w:unhideWhenUsed="0"/>
+    <w:lsdException w:name="Medium Shading 1 Accent 3" w:semiHidden="0" w:uiPriority="63" w:unhideWhenUsed="0"/>
+    <w:lsdException w:name="Medium Shading 2 Accent 3" w:semiHidden="0" w:uiPriority="64" w:unhideWhenUsed="0"/>
+    <w:lsdException w:name="Medium List 1 Accent 3" w:semiHidden="0" w:uiPriority="65" w:unhideWhenUsed="0"/>
+    <w:lsdException w:name="Medium List 2 Accent 3" w:semiHidden="0" w:uiPriority="66" w:unhideWhenUsed="0"/>
+    <w:lsdException w:name="Medium Grid 1 Accent 3" w:semiHidden="0" w:uiPriority="67" w:unhideWhenUsed="0"/>
+    <w:lsdException w:name="Medium Grid 2 Accent 3" w:semiHidden="0" w:uiPriority="68" w:unhideWhenUsed="0"/>
+    <w:lsdException w:name="Medium Grid 3 Accent 3" w:semiHidden="0" w:uiPriority="69" w:unhideWhenUsed="0"/>
+    <w:lsdException w:name="Dark List Accent 3" w:semiHidden="0" w:uiPriority="70" w:unhideWhenUsed="0"/>
+    <w:lsdException w:name="Colorful Shading Accent 3" w:semiHidden="0" w:uiPriority="71" w:unhideWhenUsed="0"/>
+    <w:lsdException w:name="Colorful List Accent 3" w:semiHidden="0" w:uiPriority="72" w:unhideWhenUsed="0"/>
+    <w:lsdException w:name="Colorful Grid Accent 3" w:semiHidden="0" w:uiPriority="73" w:unhideWhenUsed="0"/>
+    <w:lsdException w:name="Light Shading Accent 4" w:semiHidden="0" w:uiPriority="60" w:unhideWhenUsed="0"/>
+    <w:lsdException w:name="Light List Accent 4" w:semiHidden="0" w:uiPriority="61" w:unhideWhenUsed="0"/>
+    <w:lsdException w:name="Light Grid Accent 4" w:semiHidden="0" w:uiPriority="62" w:unhideWhenUsed="0"/>
+    <w:lsdException w:name="Medium Shading 1 Accent 4" w:semiHidden="0" w:uiPriority="63" w:unhideWhenUsed="0"/>
+    <w:lsdException w:name="Medium Shading 2 Accent 4" w:semiHidden="0" w:uiPriority="64" w:unhideWhenUsed="0"/>
+    <w:lsdException w:name="Medium List 1 Accent 4" w:semiHidden="0" w:uiPriority="65" w:unhideWhenUsed="0"/>
+    <w:lsdException w:name="Medium List 2 Accent 4" w:semiHidden="0" w:uiPriority="66" w:unhideWhenUsed="0"/>
+    <w:lsdException w:name="Medium Grid 1 Accent 4" w:semiHidden="0" w:uiPriority="67" w:unhideWhenUsed="0"/>
+    <w:lsdException w:name="Medium Grid 2 Accent 4" w:semiHidden="0" w:uiPriority="68" w:unhideWhenUsed="0"/>
+    <w:lsdException w:name="Medium Grid 3 Accent 4" w:semiHidden="0" w:uiPriority="69" w:unhideWhenUsed="0"/>
+    <w:lsdException w:name="Dark List Accent 4" w:semiHidden="0" w:uiPriority="70" w:unhideWhenUsed="0"/>
+    <w:lsdException w:name="Colorful Shading Accent 4" w:semiHidden="0" w:uiPriority="71" w:unhideWhenUsed="0"/>
+    <w:lsdException w:name="Colorful List Accent 4" w:semiHidden="0" w:uiPriority="72" w:unhideWhenUsed="0"/>
+    <w:lsdException w:name="Colorful Grid Accent 4" w:semiHidden="0" w:uiPriority="73" w:unhideWhenUsed="0"/>
+    <w:lsdException w:name="Light Shading Accent 5" w:semiHidden="0" w:uiPriority="60" w:unhideWhenUsed="0"/>
+    <w:lsdException w:name="Light List Accent 5" w:semiHidden="0" w:uiPriority="61" w:unhideWhenUsed="0"/>
+    <w:lsdException w:name="Light Grid Accent 5" w:semiHidden="0" w:uiPriority="62" w:unhideWhenUsed="0"/>
+    <w:lsdException w:name="Medium Shading 1 Accent 5" w:semiHidden="0" w:uiPriority="63" w:unhideWhenUsed="0"/>
+    <w:lsdException w:name="Medium Shading 2 Accent 5" w:semiHidden="0" w:uiPriority="64" w:unhideWhenUsed="0"/>
+    <w:lsdException w:name="Medium List 1 Accent 5" w:semiHidden="0" w:uiPriority="65" w:unhideWhenUsed="0"/>
+    <w:lsdException w:name="Medium List 2 Accent 5" w:semiHidden="0" w:uiPriority="66" w:unhideWhenUsed="0"/>
+    <w:lsdException w:name="Medium Grid 1 Accent 5" w:semiHidden="0" w:uiPriority="67" w:unhideWhenUsed="0"/>
+    <w:lsdException w:name="Medium Grid 2 Accent 5" w:semiHidden="0" w:uiPriority="68" w:unhideWhenUsed="0"/>
+    <w:lsdException w:name="Medium Grid 3 Accent 5" w:semiHidden="0" w:uiPriority="69" w:unhideWhenUsed="0"/>
+    <w:lsdException w:name="Dark List Accent 5" w:semiHidden="0" w:uiPriority="70" w:unhideWhenUsed="0"/>
+    <w:lsdException w:name="Colorful Shading Accent 5" w:semiHidden="0" w:uiPriority="71" w:unhideWhenUsed="0"/>
+    <w:lsdException w:name="Colorful List Accent 5" w:semiHidden="0" w:uiPriority="72" w:unhideWhenUsed="0"/>
+    <w:lsdException w:name="Colorful Grid Accent 5" w:semiHidden="0" w:uiPriority="73" w:unhideWhenUsed="0"/>
+    <w:lsdException w:name="Light Shading Accent 6" w:semiHidden="0" w:uiPriority="60" w:unhideWhenUsed="0"/>
+    <w:lsdException w:name="Light List Accent 6" w:semiHidden="0" w:uiPriority="61" w:unhideWhenUsed="0"/>
+    <w:lsdException w:name="Light Grid Accent 6" w:semiHidden="0" w:uiPriority="62" w:unhideWhenUsed="0"/>
+    <w:lsdException w:name="Medium Shading 1 Accent 6" w:semiHidden="0" w:uiPriority="63" w:unhideWhenUsed="0"/>
+    <w:lsdException w:name="Medium Shading 2 Accent 6" w:semiHidden="0" w:uiPriority="64" w:unhideWhenUsed="0"/>
+    <w:lsdException w:name="Medium List 1 Accent 6" w:semiHidden="0" w:uiPriority="65" w:unhideWhenUsed="0"/>
+    <w:lsdException w:name="Medium List 2 Accent 6" w:semiHidden="0" w:uiPriority="66" w:unhideWhenUsed="0"/>
+    <w:lsdException w:name="Medium Grid 1 Accent 6" w:semiHidden="0" w:uiPriority="67" w:unhideWhenUsed="0"/>
+    <w:lsdException w:name="Medium Grid 2 Accent 6" w:semiHidden="0" w:uiPriority="68" w:unhideWhenUsed="0"/>
+    <w:lsdException w:name="Medium Grid 3 Accent 6" w:semiHidden="0" w:uiPriority="69" w:unhideWhenUsed="0"/>
+    <w:lsdException w:name="Dark List Accent 6" w:semiHidden="0" w:uiPriority="70" w:unhideWhenUsed="0"/>
+    <w:lsdException w:name="Colorful Shading Accent 6" w:semiHidden="0" w:uiPriority="71" w:unhideWhenUsed="0"/>
+    <w:lsdException w:name="Colorful List Accent 6" w:semiHidden="0" w:uiPriority="72" w:unhideWhenUsed="0"/>
+    <w:lsdException w:name="Colorful Grid Accent 6" w:semiHidden="0" w:uiPriority="73" w:unhideWhenUsed="0"/>
+    <w:lsdException w:name="Subtle Emphasis" w:semiHidden="0" w:uiPriority="19" w:unhideWhenUsed="0" w:qFormat="1"/>
+    <w:lsdException w:name="Intense Emphasis" w:semiHidden="0" w:uiPriority="21" w:unhideWhenUsed="0" w:qFormat="1"/>
+    <w:lsdException w:name="Subtle Reference" w:semiHidden="0" w:uiPriority="31" w:unhideWhenUsed="0" w:qFormat="1"/>
+    <w:lsdException w:name="Intense Reference" w:semiHidden="0" w:uiPriority="32" w:unhideWhenUsed="0" w:qFormat="1"/>
+    <w:lsdException w:name="Book Title" w:semiHidden="0" w:uiPriority="33" w:unhideWhenUsed="0" w:qFormat="1"/>
+    <w:lsdException w:name="Bibliography" w:uiPriority="37"/>
+    <w:lsdException w:name="TOC Heading" w:uiPriority="39" w:qFormat="1"/>
+  </w:latentStyles>
+  <w:style w:type="paragraph" w:default="1" w:styleId="Normal">
+    <w:name w:val="Normal"/>
+    <w:qFormat/>
+  </w:style>
+  <w:style w:type="character" w:default="1" w:styleId="Policepardfaut">
+    <w:name w:val="Default Paragraph Font"/>
+    <w:uiPriority w:val="1"/>
+    <w:semiHidden/>
+    <w:unhideWhenUsed/>
+  </w:style>
+  <w:style w:type="table" w:default="1" w:styleId="TableauNormal">
+    <w:name w:val="Normal Table"/>
+    <w:uiPriority w:val="99"/>
+    <w:semiHidden/>
+    <w:unhideWhenUsed/>
+    <w:tblPr>
+      <w:tblInd w:w="0" w:type="dxa"/>
+      <w:tblCellMar>
+        <w:top w:w="0" w:type="dxa"/>
+        <w:left w:w="108" w:type="dxa"/>
+        <w:bottom w:w="0" w:type="dxa"/>
+        <w:right w:w="108" w:type="dxa"/>
+      </w:tblCellMar>
+    </w:tblPr>
+  </w:style>
+  <w:style w:type="numbering" w:default="1" w:styleId="Aucuneliste">
+    <w:name w:val="No List"/>
+    <w:uiPriority w:val="99"/>
+    <w:semiHidden/>
+    <w:unhideWhenUsed/>
   </w:style>
 </w:styles>
 </file>
@@ -7492,10 +8187,24 @@
     <dgm:pt modelId="{73EAAB92-51BE-43D2-B33B-B3ADCEBBE9A5}" type="parTrans" cxnId="{CF25A684-75B4-4C50-8263-DC030E1D25A4}">
       <dgm:prSet/>
       <dgm:spPr/>
+      <dgm:t>
+        <a:bodyPr/>
+        <a:lstStyle/>
+        <a:p>
+          <a:endParaRPr lang="en-US"/>
+        </a:p>
+      </dgm:t>
     </dgm:pt>
     <dgm:pt modelId="{80CB2DC4-844E-4C40-8EEB-42DACEDB7692}" type="sibTrans" cxnId="{CF25A684-75B4-4C50-8263-DC030E1D25A4}">
       <dgm:prSet/>
       <dgm:spPr/>
+      <dgm:t>
+        <a:bodyPr/>
+        <a:lstStyle/>
+        <a:p>
+          <a:endParaRPr lang="en-US"/>
+        </a:p>
+      </dgm:t>
     </dgm:pt>
     <dgm:pt modelId="{DC131B4F-8BEC-4611-BB47-CF9220E2337C}" type="pres">
       <dgm:prSet presAssocID="{CABCD1A9-D46F-4BA6-A70D-5439ECD03FB2}" presName="Name0" presStyleCnt="0">
@@ -7529,7 +8238,7 @@
       <dgm:spPr/>
     </dgm:pt>
     <dgm:pt modelId="{1C20BB49-4E6B-4F7F-B6B7-D2217A484ED1}" type="pres">
-      <dgm:prSet presAssocID="{B57670EE-E95E-4815-A3C6-03CE9FC067FA}" presName="parTxOnly" presStyleLbl="node1" presStyleIdx="1" presStyleCnt="5">
+      <dgm:prSet presAssocID="{B57670EE-E95E-4815-A3C6-03CE9FC067FA}" presName="parTxOnly" presStyleLbl="node1" presStyleIdx="1" presStyleCnt="5" custLinFactNeighborY="1225">
         <dgm:presLayoutVars>
           <dgm:chMax val="0"/>
           <dgm:chPref val="0"/>
@@ -7550,7 +8259,7 @@
       <dgm:spPr/>
     </dgm:pt>
     <dgm:pt modelId="{97FD2244-2120-4085-BB15-E3669C4EAC92}" type="pres">
-      <dgm:prSet presAssocID="{181C6ADE-E95C-495D-B1BC-CE4688960B9A}" presName="parTxOnly" presStyleLbl="node1" presStyleIdx="2" presStyleCnt="5">
+      <dgm:prSet presAssocID="{181C6ADE-E95C-495D-B1BC-CE4688960B9A}" presName="parTxOnly" presStyleLbl="node1" presStyleIdx="2" presStyleCnt="5" custLinFactNeighborX="-29408" custLinFactNeighborY="-2451">
         <dgm:presLayoutVars>
           <dgm:chMax val="0"/>
           <dgm:chPref val="0"/>
@@ -7571,7 +8280,7 @@
       <dgm:spPr/>
     </dgm:pt>
     <dgm:pt modelId="{4819889D-835D-4D6D-82F8-E293BEC26194}" type="pres">
-      <dgm:prSet presAssocID="{2096AA9D-2A80-4817-BDA4-7B5563ABB6E3}" presName="parTxOnly" presStyleLbl="node1" presStyleIdx="3" presStyleCnt="5">
+      <dgm:prSet presAssocID="{2096AA9D-2A80-4817-BDA4-7B5563ABB6E3}" presName="parTxOnly" presStyleLbl="node1" presStyleIdx="3" presStyleCnt="5" custLinFactNeighborX="-9803">
         <dgm:presLayoutVars>
           <dgm:chMax val="0"/>
           <dgm:chPref val="0"/>
@@ -7610,39 +8319,39 @@
     </dgm:pt>
   </dgm:ptLst>
   <dgm:cxnLst>
-    <dgm:cxn modelId="{EFDE3414-2B3C-4287-BFE8-DD3FDD456E9C}" type="presOf" srcId="{181C6ADE-E95C-495D-B1BC-CE4688960B9A}" destId="{97FD2244-2120-4085-BB15-E3669C4EAC92}" srcOrd="0" destOrd="0" presId="urn:microsoft.com/office/officeart/2005/8/layout/chevron1"/>
+    <dgm:cxn modelId="{9AEE1198-D45D-4813-A16C-BAACF2E16399}" srcId="{CABCD1A9-D46F-4BA6-A70D-5439ECD03FB2}" destId="{2096AA9D-2A80-4817-BDA4-7B5563ABB6E3}" srcOrd="3" destOrd="0" parTransId="{58BA4F44-A392-4A6E-8168-1CE40C7514E0}" sibTransId="{C70D513D-35FE-4749-820D-7D9C18BFEA76}"/>
     <dgm:cxn modelId="{5107B98E-071E-46CA-9E83-A5E0F70D1EA0}" srcId="{CABCD1A9-D46F-4BA6-A70D-5439ECD03FB2}" destId="{181C6ADE-E95C-495D-B1BC-CE4688960B9A}" srcOrd="2" destOrd="0" parTransId="{2BF026AA-F92E-49EF-BAD3-423B3CCCE869}" sibTransId="{D7C70A7D-711A-4454-85DF-2B083FED2A26}"/>
-    <dgm:cxn modelId="{14E40B46-84B8-4443-9C38-5CBD5361694C}" type="presOf" srcId="{DF1F700A-2D84-445D-A942-1493834F33DF}" destId="{39ECD9E0-1EB9-4D96-8E15-EE4923DD4A11}" srcOrd="0" destOrd="0" presId="urn:microsoft.com/office/officeart/2005/8/layout/chevron1"/>
-    <dgm:cxn modelId="{DF9A05C4-D5B8-49F1-9D06-54859BC137BD}" type="presOf" srcId="{2096AA9D-2A80-4817-BDA4-7B5563ABB6E3}" destId="{4819889D-835D-4D6D-82F8-E293BEC26194}" srcOrd="0" destOrd="0" presId="urn:microsoft.com/office/officeart/2005/8/layout/chevron1"/>
+    <dgm:cxn modelId="{CF25A684-75B4-4C50-8263-DC030E1D25A4}" srcId="{CABCD1A9-D46F-4BA6-A70D-5439ECD03FB2}" destId="{B57670EE-E95E-4815-A3C6-03CE9FC067FA}" srcOrd="1" destOrd="0" parTransId="{73EAAB92-51BE-43D2-B33B-B3ADCEBBE9A5}" sibTransId="{80CB2DC4-844E-4C40-8EEB-42DACEDB7692}"/>
+    <dgm:cxn modelId="{4969794F-0F54-475D-90EB-430AF29CB23D}" type="presOf" srcId="{B57670EE-E95E-4815-A3C6-03CE9FC067FA}" destId="{1C20BB49-4E6B-4F7F-B6B7-D2217A484ED1}" srcOrd="0" destOrd="0" presId="urn:microsoft.com/office/officeart/2005/8/layout/chevron1"/>
+    <dgm:cxn modelId="{4B58C3B9-4A71-4FA4-9CC2-490C00CC3765}" type="presOf" srcId="{4D529010-C4DC-498A-8A8B-FFC01103AF22}" destId="{1CE95FC4-2C81-4FD8-A6A0-73AEC485B320}" srcOrd="0" destOrd="0" presId="urn:microsoft.com/office/officeart/2005/8/layout/chevron1"/>
+    <dgm:cxn modelId="{99EE1278-D5A8-4A62-99FD-249C526295AF}" type="presOf" srcId="{CABCD1A9-D46F-4BA6-A70D-5439ECD03FB2}" destId="{DC131B4F-8BEC-4611-BB47-CF9220E2337C}" srcOrd="0" destOrd="0" presId="urn:microsoft.com/office/officeart/2005/8/layout/chevron1"/>
+    <dgm:cxn modelId="{953AC12A-27A9-44FF-AE5B-2594A3F0681D}" type="presOf" srcId="{DF1F700A-2D84-445D-A942-1493834F33DF}" destId="{39ECD9E0-1EB9-4D96-8E15-EE4923DD4A11}" srcOrd="0" destOrd="0" presId="urn:microsoft.com/office/officeart/2005/8/layout/chevron1"/>
+    <dgm:cxn modelId="{63A30056-85AD-4A26-B53C-CF8AD6F685F4}" type="presOf" srcId="{2096AA9D-2A80-4817-BDA4-7B5563ABB6E3}" destId="{4819889D-835D-4D6D-82F8-E293BEC26194}" srcOrd="0" destOrd="0" presId="urn:microsoft.com/office/officeart/2005/8/layout/chevron1"/>
+    <dgm:cxn modelId="{D1B4DA07-96A6-4EF7-A540-20ECE6D5EE3E}" type="presOf" srcId="{181C6ADE-E95C-495D-B1BC-CE4688960B9A}" destId="{97FD2244-2120-4085-BB15-E3669C4EAC92}" srcOrd="0" destOrd="0" presId="urn:microsoft.com/office/officeart/2005/8/layout/chevron1"/>
+    <dgm:cxn modelId="{541E620D-BA7D-4CD2-B525-46460C8F6FBF}" srcId="{CABCD1A9-D46F-4BA6-A70D-5439ECD03FB2}" destId="{4D529010-C4DC-498A-8A8B-FFC01103AF22}" srcOrd="0" destOrd="0" parTransId="{9958FE45-8E2B-4A26-B1EC-1744EFE6DDDD}" sibTransId="{BFEDC2AA-0788-41EC-ABDA-AD5336396B8A}"/>
     <dgm:cxn modelId="{CE3A9BAF-4AEC-4373-AC23-26D96421C679}" srcId="{CABCD1A9-D46F-4BA6-A70D-5439ECD03FB2}" destId="{DF1F700A-2D84-445D-A942-1493834F33DF}" srcOrd="4" destOrd="0" parTransId="{D016E4E9-0936-4995-83F5-2A36F2582735}" sibTransId="{8860EE76-1CD7-4DF7-B386-B93A72013108}"/>
-    <dgm:cxn modelId="{ECA29C85-2F1E-475F-857C-E4153A9D24F0}" type="presOf" srcId="{CABCD1A9-D46F-4BA6-A70D-5439ECD03FB2}" destId="{DC131B4F-8BEC-4611-BB47-CF9220E2337C}" srcOrd="0" destOrd="0" presId="urn:microsoft.com/office/officeart/2005/8/layout/chevron1"/>
-    <dgm:cxn modelId="{541E620D-BA7D-4CD2-B525-46460C8F6FBF}" srcId="{CABCD1A9-D46F-4BA6-A70D-5439ECD03FB2}" destId="{4D529010-C4DC-498A-8A8B-FFC01103AF22}" srcOrd="0" destOrd="0" parTransId="{9958FE45-8E2B-4A26-B1EC-1744EFE6DDDD}" sibTransId="{BFEDC2AA-0788-41EC-ABDA-AD5336396B8A}"/>
-    <dgm:cxn modelId="{9AEE1198-D45D-4813-A16C-BAACF2E16399}" srcId="{CABCD1A9-D46F-4BA6-A70D-5439ECD03FB2}" destId="{2096AA9D-2A80-4817-BDA4-7B5563ABB6E3}" srcOrd="3" destOrd="0" parTransId="{58BA4F44-A392-4A6E-8168-1CE40C7514E0}" sibTransId="{C70D513D-35FE-4749-820D-7D9C18BFEA76}"/>
-    <dgm:cxn modelId="{8A51D871-9A36-464B-9312-E573AFBDC0AE}" type="presOf" srcId="{B57670EE-E95E-4815-A3C6-03CE9FC067FA}" destId="{1C20BB49-4E6B-4F7F-B6B7-D2217A484ED1}" srcOrd="0" destOrd="0" presId="urn:microsoft.com/office/officeart/2005/8/layout/chevron1"/>
-    <dgm:cxn modelId="{34BC9F39-0403-4154-81F8-81A2A6AAF98C}" type="presOf" srcId="{4D529010-C4DC-498A-8A8B-FFC01103AF22}" destId="{1CE95FC4-2C81-4FD8-A6A0-73AEC485B320}" srcOrd="0" destOrd="0" presId="urn:microsoft.com/office/officeart/2005/8/layout/chevron1"/>
-    <dgm:cxn modelId="{CF25A684-75B4-4C50-8263-DC030E1D25A4}" srcId="{CABCD1A9-D46F-4BA6-A70D-5439ECD03FB2}" destId="{B57670EE-E95E-4815-A3C6-03CE9FC067FA}" srcOrd="1" destOrd="0" parTransId="{73EAAB92-51BE-43D2-B33B-B3ADCEBBE9A5}" sibTransId="{80CB2DC4-844E-4C40-8EEB-42DACEDB7692}"/>
-    <dgm:cxn modelId="{568DBD34-8942-45E2-B1F1-FC9C875F1814}" type="presParOf" srcId="{DC131B4F-8BEC-4611-BB47-CF9220E2337C}" destId="{1CE95FC4-2C81-4FD8-A6A0-73AEC485B320}" srcOrd="0" destOrd="0" presId="urn:microsoft.com/office/officeart/2005/8/layout/chevron1"/>
-    <dgm:cxn modelId="{29006F91-E542-4DF8-8495-994E92A08692}" type="presParOf" srcId="{DC131B4F-8BEC-4611-BB47-CF9220E2337C}" destId="{05150904-32DF-4251-8905-028012268FCA}" srcOrd="1" destOrd="0" presId="urn:microsoft.com/office/officeart/2005/8/layout/chevron1"/>
-    <dgm:cxn modelId="{BDB8D277-354F-44AF-8889-39ED4FA0ACFE}" type="presParOf" srcId="{DC131B4F-8BEC-4611-BB47-CF9220E2337C}" destId="{1C20BB49-4E6B-4F7F-B6B7-D2217A484ED1}" srcOrd="2" destOrd="0" presId="urn:microsoft.com/office/officeart/2005/8/layout/chevron1"/>
-    <dgm:cxn modelId="{7144B6BB-3071-4969-9907-5DDAC45EE3CB}" type="presParOf" srcId="{DC131B4F-8BEC-4611-BB47-CF9220E2337C}" destId="{C55132E6-2722-4A7E-9345-E6915236F804}" srcOrd="3" destOrd="0" presId="urn:microsoft.com/office/officeart/2005/8/layout/chevron1"/>
-    <dgm:cxn modelId="{64D7BE6A-553C-4B9D-9D0D-DF38F9577F1B}" type="presParOf" srcId="{DC131B4F-8BEC-4611-BB47-CF9220E2337C}" destId="{97FD2244-2120-4085-BB15-E3669C4EAC92}" srcOrd="4" destOrd="0" presId="urn:microsoft.com/office/officeart/2005/8/layout/chevron1"/>
-    <dgm:cxn modelId="{1A4D483C-5121-42AC-814F-9F3DE411EE66}" type="presParOf" srcId="{DC131B4F-8BEC-4611-BB47-CF9220E2337C}" destId="{A4ABE32B-53E0-4BBE-97E3-8765862998B6}" srcOrd="5" destOrd="0" presId="urn:microsoft.com/office/officeart/2005/8/layout/chevron1"/>
-    <dgm:cxn modelId="{C6DD6C3A-BB64-48E0-8B86-9475713A6667}" type="presParOf" srcId="{DC131B4F-8BEC-4611-BB47-CF9220E2337C}" destId="{4819889D-835D-4D6D-82F8-E293BEC26194}" srcOrd="6" destOrd="0" presId="urn:microsoft.com/office/officeart/2005/8/layout/chevron1"/>
-    <dgm:cxn modelId="{9FF34C95-6872-4149-8395-044D1B1BE553}" type="presParOf" srcId="{DC131B4F-8BEC-4611-BB47-CF9220E2337C}" destId="{9E1C1BBC-6064-49D0-B470-59B3B1758181}" srcOrd="7" destOrd="0" presId="urn:microsoft.com/office/officeart/2005/8/layout/chevron1"/>
-    <dgm:cxn modelId="{663C4E94-C4B6-4D76-82D5-51EE48E72565}" type="presParOf" srcId="{DC131B4F-8BEC-4611-BB47-CF9220E2337C}" destId="{39ECD9E0-1EB9-4D96-8E15-EE4923DD4A11}" srcOrd="8" destOrd="0" presId="urn:microsoft.com/office/officeart/2005/8/layout/chevron1"/>
+    <dgm:cxn modelId="{04A4E091-6358-4DB6-9E47-9C944AB29AB2}" type="presParOf" srcId="{DC131B4F-8BEC-4611-BB47-CF9220E2337C}" destId="{1CE95FC4-2C81-4FD8-A6A0-73AEC485B320}" srcOrd="0" destOrd="0" presId="urn:microsoft.com/office/officeart/2005/8/layout/chevron1"/>
+    <dgm:cxn modelId="{CDD3EA14-0223-48DC-928A-7C498B8CD50A}" type="presParOf" srcId="{DC131B4F-8BEC-4611-BB47-CF9220E2337C}" destId="{05150904-32DF-4251-8905-028012268FCA}" srcOrd="1" destOrd="0" presId="urn:microsoft.com/office/officeart/2005/8/layout/chevron1"/>
+    <dgm:cxn modelId="{0462B053-4BA9-46A2-B6DA-822147C9CDC5}" type="presParOf" srcId="{DC131B4F-8BEC-4611-BB47-CF9220E2337C}" destId="{1C20BB49-4E6B-4F7F-B6B7-D2217A484ED1}" srcOrd="2" destOrd="0" presId="urn:microsoft.com/office/officeart/2005/8/layout/chevron1"/>
+    <dgm:cxn modelId="{2098B71A-0BF7-4AD0-A153-4718CB7F887A}" type="presParOf" srcId="{DC131B4F-8BEC-4611-BB47-CF9220E2337C}" destId="{C55132E6-2722-4A7E-9345-E6915236F804}" srcOrd="3" destOrd="0" presId="urn:microsoft.com/office/officeart/2005/8/layout/chevron1"/>
+    <dgm:cxn modelId="{CAFC9B68-A3ED-482A-AA28-CBCE411427E2}" type="presParOf" srcId="{DC131B4F-8BEC-4611-BB47-CF9220E2337C}" destId="{97FD2244-2120-4085-BB15-E3669C4EAC92}" srcOrd="4" destOrd="0" presId="urn:microsoft.com/office/officeart/2005/8/layout/chevron1"/>
+    <dgm:cxn modelId="{79A4560F-15F1-4AA4-B082-2D036CB7A160}" type="presParOf" srcId="{DC131B4F-8BEC-4611-BB47-CF9220E2337C}" destId="{A4ABE32B-53E0-4BBE-97E3-8765862998B6}" srcOrd="5" destOrd="0" presId="urn:microsoft.com/office/officeart/2005/8/layout/chevron1"/>
+    <dgm:cxn modelId="{68A54370-E317-4F7C-BAAE-A4B7B6A98D61}" type="presParOf" srcId="{DC131B4F-8BEC-4611-BB47-CF9220E2337C}" destId="{4819889D-835D-4D6D-82F8-E293BEC26194}" srcOrd="6" destOrd="0" presId="urn:microsoft.com/office/officeart/2005/8/layout/chevron1"/>
+    <dgm:cxn modelId="{7FB26EEF-871B-44E3-B15D-38B28F67FF97}" type="presParOf" srcId="{DC131B4F-8BEC-4611-BB47-CF9220E2337C}" destId="{9E1C1BBC-6064-49D0-B470-59B3B1758181}" srcOrd="7" destOrd="0" presId="urn:microsoft.com/office/officeart/2005/8/layout/chevron1"/>
+    <dgm:cxn modelId="{99EA10F6-6CD6-4275-9FA0-FEB02DACC141}" type="presParOf" srcId="{DC131B4F-8BEC-4611-BB47-CF9220E2337C}" destId="{39ECD9E0-1EB9-4D96-8E15-EE4923DD4A11}" srcOrd="8" destOrd="0" presId="urn:microsoft.com/office/officeart/2005/8/layout/chevron1"/>
   </dgm:cxnLst>
   <dgm:bg/>
   <dgm:whole/>
   <dgm:extLst>
     <a:ext uri="http://schemas.microsoft.com/office/drawing/2008/diagram">
-      <dsp:dataModelExt xmlns:dsp="http://schemas.microsoft.com/office/drawing/2008/diagram" xmlns="" relId="rId20" minVer="http://schemas.openxmlformats.org/drawingml/2006/diagram"/>
+      <dsp:dataModelExt xmlns:dsp="http://schemas.microsoft.com/office/drawing/2008/diagram" relId="rId21" minVer="http://schemas.openxmlformats.org/drawingml/2006/diagram"/>
     </a:ext>
   </dgm:extLst>
 </dgm:dataModel>
 </file>
 
 <file path=word/diagrams/drawing1.xml><?xml version="1.0" encoding="utf-8"?>
-<dsp:drawing xmlns:dgm="http://schemas.openxmlformats.org/drawingml/2006/diagram" xmlns:a="http://schemas.openxmlformats.org/drawingml/2006/main" xmlns:dsp="http://schemas.microsoft.com/office/drawing/2008/diagram">
+<dsp:drawing xmlns:dgm="http://schemas.openxmlformats.org/drawingml/2006/diagram" xmlns:dsp="http://schemas.microsoft.com/office/drawing/2008/diagram" xmlns:a="http://schemas.openxmlformats.org/drawingml/2006/main">
   <dsp:spTree>
     <dsp:nvGrpSpPr>
       <dsp:cNvPr id="0" name=""/>
@@ -7656,8 +8365,8 @@
       </dsp:nvSpPr>
       <dsp:spPr>
         <a:xfrm>
-          <a:off x="1508" y="459334"/>
-          <a:ext cx="1342639" cy="537055"/>
+          <a:off x="1676" y="151082"/>
+          <a:ext cx="1492487" cy="596994"/>
         </a:xfrm>
         <a:prstGeom prst="chevron">
           <a:avLst/>
@@ -7698,12 +8407,12 @@
         </a:fontRef>
       </dsp:style>
       <dsp:txBody>
-        <a:bodyPr spcFirstLastPara="0" vert="horz" wrap="square" lIns="24003" tIns="8001" rIns="8001" bIns="8001" numCol="1" spcCol="1270" anchor="ctr" anchorCtr="0">
+        <a:bodyPr spcFirstLastPara="0" vert="horz" wrap="square" lIns="28004" tIns="9335" rIns="9335" bIns="9335" numCol="1" spcCol="1270" anchor="ctr" anchorCtr="0">
           <a:noAutofit/>
         </a:bodyPr>
         <a:lstStyle/>
         <a:p>
-          <a:pPr lvl="0" algn="ctr" defTabSz="266700">
+          <a:pPr lvl="0" algn="ctr" defTabSz="311150">
             <a:lnSpc>
               <a:spcPct val="90000"/>
             </a:lnSpc>
@@ -7715,21 +8424,21 @@
             </a:spcAft>
           </a:pPr>
           <a:r>
-            <a:rPr lang="fr-FR" sz="600" kern="1200"/>
+            <a:rPr lang="fr-FR" sz="700" kern="1200"/>
             <a:t> RF discovered in 1935 by Scottish physicist Sir Robert Alexander Watson-Watt</a:t>
           </a:r>
           <a:br>
-            <a:rPr lang="fr-FR" sz="600" kern="1200"/>
+            <a:rPr lang="fr-FR" sz="700" kern="1200"/>
           </a:br>
           <a:r>
-            <a:rPr lang="fr-FR" sz="600" kern="1200"/>
+            <a:rPr lang="fr-FR" sz="700" kern="1200"/>
             <a:t>for WWII planes</a:t>
           </a:r>
         </a:p>
       </dsp:txBody>
       <dsp:txXfrm>
-        <a:off x="1508" y="459334"/>
-        <a:ext cx="1342639" cy="537055"/>
+        <a:off x="300173" y="151082"/>
+        <a:ext cx="895493" cy="596994"/>
       </dsp:txXfrm>
     </dsp:sp>
     <dsp:sp modelId="{1C20BB49-4E6B-4F7F-B6B7-D2217A484ED1}">
@@ -7739,8 +8448,8 @@
       </dsp:nvSpPr>
       <dsp:spPr>
         <a:xfrm>
-          <a:off x="1209884" y="459334"/>
-          <a:ext cx="1342639" cy="537055"/>
+          <a:off x="1344915" y="158395"/>
+          <a:ext cx="1492487" cy="596994"/>
         </a:xfrm>
         <a:prstGeom prst="chevron">
           <a:avLst/>
@@ -7781,12 +8490,12 @@
         </a:fontRef>
       </dsp:style>
       <dsp:txBody>
-        <a:bodyPr spcFirstLastPara="0" vert="horz" wrap="square" lIns="24003" tIns="8001" rIns="8001" bIns="8001" numCol="1" spcCol="1270" anchor="ctr" anchorCtr="0">
+        <a:bodyPr spcFirstLastPara="0" vert="horz" wrap="square" lIns="28004" tIns="9335" rIns="9335" bIns="9335" numCol="1" spcCol="1270" anchor="ctr" anchorCtr="0">
           <a:noAutofit/>
         </a:bodyPr>
         <a:lstStyle/>
         <a:p>
-          <a:pPr lvl="0" algn="ctr" defTabSz="266700">
+          <a:pPr lvl="0" algn="ctr" defTabSz="311150">
             <a:lnSpc>
               <a:spcPct val="90000"/>
             </a:lnSpc>
@@ -7798,14 +8507,14 @@
             </a:spcAft>
           </a:pPr>
           <a:r>
-            <a:rPr lang="fr-FR" sz="600" kern="1200"/>
+            <a:rPr lang="fr-FR" sz="700" kern="1200"/>
             <a:t>1946: Léon Theremin created RFID Technology</a:t>
           </a:r>
         </a:p>
       </dsp:txBody>
       <dsp:txXfrm>
-        <a:off x="1209884" y="459334"/>
-        <a:ext cx="1342639" cy="537055"/>
+        <a:off x="1643412" y="158395"/>
+        <a:ext cx="895493" cy="596994"/>
       </dsp:txXfrm>
     </dsp:sp>
     <dsp:sp modelId="{97FD2244-2120-4085-BB15-E3669C4EAC92}">
@@ -7815,8 +8524,8 @@
       </dsp:nvSpPr>
       <dsp:spPr>
         <a:xfrm>
-          <a:off x="2418260" y="459334"/>
-          <a:ext cx="1342639" cy="537055"/>
+          <a:off x="2644262" y="136450"/>
+          <a:ext cx="1492487" cy="596994"/>
         </a:xfrm>
         <a:prstGeom prst="chevron">
           <a:avLst/>
@@ -7857,12 +8566,12 @@
         </a:fontRef>
       </dsp:style>
       <dsp:txBody>
-        <a:bodyPr spcFirstLastPara="0" vert="horz" wrap="square" lIns="24003" tIns="8001" rIns="8001" bIns="8001" numCol="1" spcCol="1270" anchor="ctr" anchorCtr="0">
+        <a:bodyPr spcFirstLastPara="0" vert="horz" wrap="square" lIns="28004" tIns="9335" rIns="9335" bIns="9335" numCol="1" spcCol="1270" anchor="ctr" anchorCtr="0">
           <a:noAutofit/>
         </a:bodyPr>
         <a:lstStyle/>
         <a:p>
-          <a:pPr lvl="0" algn="ctr" defTabSz="266700">
+          <a:pPr lvl="0" algn="ctr" defTabSz="311150">
             <a:lnSpc>
               <a:spcPct val="90000"/>
             </a:lnSpc>
@@ -7874,14 +8583,14 @@
             </a:spcAft>
           </a:pPr>
           <a:r>
-            <a:rPr lang="fr-FR" sz="600" kern="1200"/>
+            <a:rPr lang="fr-FR" sz="700" kern="1200"/>
             <a:t>1950s-1960s Surveillance tags: have a 1-bit tag.</a:t>
           </a:r>
         </a:p>
       </dsp:txBody>
       <dsp:txXfrm>
-        <a:off x="2418260" y="459334"/>
-        <a:ext cx="1342639" cy="537055"/>
+        <a:off x="2942759" y="136450"/>
+        <a:ext cx="895493" cy="596994"/>
       </dsp:txXfrm>
     </dsp:sp>
     <dsp:sp modelId="{4819889D-835D-4D6D-82F8-E293BEC26194}">
@@ -7891,8 +8600,8 @@
       </dsp:nvSpPr>
       <dsp:spPr>
         <a:xfrm>
-          <a:off x="3626635" y="459334"/>
-          <a:ext cx="1342639" cy="537055"/>
+          <a:off x="4016761" y="151082"/>
+          <a:ext cx="1492487" cy="596994"/>
         </a:xfrm>
         <a:prstGeom prst="chevron">
           <a:avLst/>
@@ -7933,12 +8642,12 @@
         </a:fontRef>
       </dsp:style>
       <dsp:txBody>
-        <a:bodyPr spcFirstLastPara="0" vert="horz" wrap="square" lIns="24003" tIns="8001" rIns="8001" bIns="8001" numCol="1" spcCol="1270" anchor="ctr" anchorCtr="0">
+        <a:bodyPr spcFirstLastPara="0" vert="horz" wrap="square" lIns="28004" tIns="9335" rIns="9335" bIns="9335" numCol="1" spcCol="1270" anchor="ctr" anchorCtr="0">
           <a:noAutofit/>
         </a:bodyPr>
         <a:lstStyle/>
         <a:p>
-          <a:pPr lvl="0" algn="ctr" defTabSz="266700">
+          <a:pPr lvl="0" algn="ctr" defTabSz="311150">
             <a:lnSpc>
               <a:spcPct val="90000"/>
             </a:lnSpc>
@@ -7950,14 +8659,14 @@
             </a:spcAft>
           </a:pPr>
           <a:r>
-            <a:rPr lang="fr-FR" sz="600" kern="1200"/>
+            <a:rPr lang="fr-FR" sz="700" kern="1200"/>
             <a:t>January 23, 1973: RFID tag with rewritable memory</a:t>
           </a:r>
         </a:p>
       </dsp:txBody>
       <dsp:txXfrm>
-        <a:off x="3626635" y="459334"/>
-        <a:ext cx="1342639" cy="537055"/>
+        <a:off x="4315258" y="151082"/>
+        <a:ext cx="895493" cy="596994"/>
       </dsp:txXfrm>
     </dsp:sp>
     <dsp:sp modelId="{39ECD9E0-1EB9-4D96-8E15-EE4923DD4A11}">
@@ -7967,8 +8676,8 @@
       </dsp:nvSpPr>
       <dsp:spPr>
         <a:xfrm>
-          <a:off x="4835011" y="459334"/>
-          <a:ext cx="1342639" cy="537055"/>
+          <a:off x="5374630" y="151082"/>
+          <a:ext cx="1492487" cy="596994"/>
         </a:xfrm>
         <a:prstGeom prst="chevron">
           <a:avLst/>
@@ -8009,12 +8718,12 @@
         </a:fontRef>
       </dsp:style>
       <dsp:txBody>
-        <a:bodyPr spcFirstLastPara="0" vert="horz" wrap="square" lIns="24003" tIns="8001" rIns="8001" bIns="8001" numCol="1" spcCol="1270" anchor="ctr" anchorCtr="0">
+        <a:bodyPr spcFirstLastPara="0" vert="horz" wrap="square" lIns="28004" tIns="9335" rIns="9335" bIns="9335" numCol="1" spcCol="1270" anchor="ctr" anchorCtr="0">
           <a:noAutofit/>
         </a:bodyPr>
         <a:lstStyle/>
         <a:p>
-          <a:pPr lvl="0" algn="ctr" defTabSz="266700">
+          <a:pPr lvl="0" algn="ctr" defTabSz="311150">
             <a:lnSpc>
               <a:spcPct val="90000"/>
             </a:lnSpc>
@@ -8026,14 +8735,14 @@
             </a:spcAft>
           </a:pPr>
           <a:r>
-            <a:rPr lang="fr-FR" sz="600" kern="1200"/>
+            <a:rPr lang="fr-FR" sz="700" kern="1200"/>
             <a:t>1998: Implantable RFID 2004 chips designed for animal tagging are now being used in humans</a:t>
           </a:r>
         </a:p>
       </dsp:txBody>
       <dsp:txXfrm>
-        <a:off x="4835011" y="459334"/>
-        <a:ext cx="1342639" cy="537055"/>
+        <a:off x="5673127" y="151082"/>
+        <a:ext cx="895493" cy="596994"/>
       </dsp:txXfrm>
     </dsp:sp>
   </dsp:spTree>
@@ -9664,7 +10373,7 @@
 </file>
 
 <file path=customXml/itemProps2.xml><?xml version="1.0" encoding="utf-8"?>
-<ds:datastoreItem xmlns:ds="http://schemas.openxmlformats.org/officeDocument/2006/customXml" ds:itemID="{15EAAC74-A20B-4614-BAF5-E63F50AE9868}">
+<ds:datastoreItem xmlns:ds="http://schemas.openxmlformats.org/officeDocument/2006/customXml" ds:itemID="{694714CC-22CF-46B7-876C-2E4DE55273DC}">
   <ds:schemaRefs>
     <ds:schemaRef ds:uri="http://schemas.openxmlformats.org/officeDocument/2006/bibliography"/>
   </ds:schemaRefs>

</xml_diff>